<commit_message>
Results changes of axis
</commit_message>
<xml_diff>
--- a/docs/Home - Report.docx
+++ b/docs/Home - Report.docx
@@ -1324,7 +1324,6 @@
                 <w:ilvl w:val="0"/>
                 <w:numId w:val="23"/>
               </w:numPr>
-              <w:jc w:val="both"/>
               <w:rPr>
                 <w:rFonts w:cstheme="minorHAnsi"/>
                 <w:b/>
@@ -1341,221 +1340,6 @@
                 <w:sz w:val="44"/>
                 <w:szCs w:val="44"/>
               </w:rPr>
-              <w:t xml:space="preserve"> </w:t>
-            </w:r>
-            <w:r>
-              <w:rPr>
-                <w:rFonts w:cstheme="minorHAnsi"/>
-                <w:b/>
-                <w:bCs/>
-                <w:sz w:val="44"/>
-                <w:szCs w:val="44"/>
-              </w:rPr>
-              <w:t>Preparing Dataset</w:t>
-            </w:r>
-          </w:p>
-          <w:p>
-            <w:pPr>
-              <w:ind w:left="1080"/>
-              <w:jc w:val="both"/>
-              <w:rPr>
-                <w:rFonts w:cstheme="minorHAnsi"/>
-                <w:i/>
-                <w:iCs/>
-                <w:sz w:val="44"/>
-                <w:szCs w:val="44"/>
-              </w:rPr>
-            </w:pPr>
-            <w:r>
-              <w:rPr>
-                <w:rFonts w:cstheme="minorHAnsi"/>
-                <w:i/>
-                <w:iCs/>
-                <w:sz w:val="44"/>
-                <w:szCs w:val="44"/>
-              </w:rPr>
-              <w:t xml:space="preserve">3.1. </w:t>
-            </w:r>
-          </w:p>
-          <w:p>
-            <w:pPr>
-              <w:ind w:left="1080"/>
-              <w:jc w:val="both"/>
-              <w:rPr>
-                <w:rFonts w:cstheme="minorHAnsi"/>
-                <w:i/>
-                <w:iCs/>
-                <w:sz w:val="44"/>
-                <w:szCs w:val="44"/>
-              </w:rPr>
-            </w:pPr>
-            <w:r>
-              <w:rPr>
-                <w:rFonts w:cstheme="minorHAnsi"/>
-                <w:i/>
-                <w:iCs/>
-                <w:sz w:val="44"/>
-                <w:szCs w:val="44"/>
-              </w:rPr>
-              <w:t xml:space="preserve">3.2. </w:t>
-            </w:r>
-          </w:p>
-          <w:p>
-            <w:pPr>
-              <w:ind w:left="1080"/>
-              <w:rPr>
-                <w:rFonts w:cstheme="minorHAnsi"/>
-                <w:sz w:val="44"/>
-                <w:szCs w:val="44"/>
-              </w:rPr>
-            </w:pPr>
-            <w:r>
-              <w:rPr>
-                <w:rFonts w:cstheme="minorHAnsi"/>
-                <w:i/>
-                <w:iCs/>
-                <w:sz w:val="44"/>
-                <w:szCs w:val="44"/>
-              </w:rPr>
-              <w:lastRenderedPageBreak/>
-              <w:t xml:space="preserve">3.3. </w:t>
-            </w:r>
-          </w:p>
-        </w:tc>
-        <w:tc>
-          <w:tcPr>
-            <w:tcW w:w="1224" w:type="dxa"/>
-          </w:tcPr>
-          <w:p>
-            <w:pPr>
-              <w:jc w:val="center"/>
-              <w:rPr>
-                <w:rFonts w:cstheme="minorHAnsi"/>
-                <w:b/>
-                <w:bCs/>
-                <w:sz w:val="44"/>
-                <w:szCs w:val="44"/>
-              </w:rPr>
-            </w:pPr>
-            <w:r>
-              <w:rPr>
-                <w:rFonts w:cstheme="minorHAnsi"/>
-                <w:b/>
-                <w:bCs/>
-                <w:sz w:val="44"/>
-                <w:szCs w:val="44"/>
-              </w:rPr>
-              <w:lastRenderedPageBreak/>
-              <w:t>12</w:t>
-            </w:r>
-          </w:p>
-          <w:p>
-            <w:pPr>
-              <w:jc w:val="center"/>
-              <w:rPr>
-                <w:rFonts w:cstheme="minorHAnsi"/>
-                <w:b/>
-                <w:bCs/>
-                <w:sz w:val="44"/>
-                <w:szCs w:val="44"/>
-              </w:rPr>
-            </w:pPr>
-          </w:p>
-          <w:p>
-            <w:pPr>
-              <w:jc w:val="center"/>
-              <w:rPr>
-                <w:rFonts w:cstheme="minorHAnsi"/>
-                <w:sz w:val="44"/>
-                <w:szCs w:val="44"/>
-              </w:rPr>
-            </w:pPr>
-            <w:r>
-              <w:rPr>
-                <w:rFonts w:cstheme="minorHAnsi"/>
-                <w:sz w:val="44"/>
-                <w:szCs w:val="44"/>
-              </w:rPr>
-              <w:t>13</w:t>
-            </w:r>
-          </w:p>
-          <w:p>
-            <w:pPr>
-              <w:jc w:val="center"/>
-              <w:rPr>
-                <w:rFonts w:cstheme="minorHAnsi"/>
-                <w:sz w:val="44"/>
-                <w:szCs w:val="44"/>
-              </w:rPr>
-            </w:pPr>
-          </w:p>
-          <w:p>
-            <w:pPr>
-              <w:jc w:val="center"/>
-              <w:rPr>
-                <w:rFonts w:cstheme="minorHAnsi"/>
-                <w:sz w:val="44"/>
-                <w:szCs w:val="44"/>
-              </w:rPr>
-            </w:pPr>
-            <w:r>
-              <w:rPr>
-                <w:rFonts w:cstheme="minorHAnsi"/>
-                <w:sz w:val="44"/>
-                <w:szCs w:val="44"/>
-              </w:rPr>
-              <w:t>14</w:t>
-            </w:r>
-          </w:p>
-          <w:p>
-            <w:pPr>
-              <w:jc w:val="center"/>
-              <w:rPr>
-                <w:rFonts w:cstheme="minorHAnsi"/>
-                <w:sz w:val="44"/>
-                <w:szCs w:val="44"/>
-              </w:rPr>
-            </w:pPr>
-            <w:r>
-              <w:rPr>
-                <w:rFonts w:cstheme="minorHAnsi"/>
-                <w:sz w:val="44"/>
-                <w:szCs w:val="44"/>
-              </w:rPr>
-              <w:t>16</w:t>
-            </w:r>
-          </w:p>
-        </w:tc>
-      </w:tr>
-      <w:tr>
-        <w:tc>
-          <w:tcPr>
-            <w:tcW w:w="7792" w:type="dxa"/>
-          </w:tcPr>
-          <w:p>
-            <w:pPr>
-              <w:pStyle w:val="ListParagraph"/>
-              <w:numPr>
-                <w:ilvl w:val="0"/>
-                <w:numId w:val="23"/>
-              </w:numPr>
-              <w:rPr>
-                <w:rFonts w:cstheme="minorHAnsi"/>
-                <w:b/>
-                <w:bCs/>
-                <w:sz w:val="44"/>
-                <w:szCs w:val="44"/>
-              </w:rPr>
-            </w:pPr>
-            <w:r>
-              <w:rPr>
-                <w:rFonts w:cstheme="minorHAnsi"/>
-                <w:b/>
-                <w:bCs/>
-                <w:sz w:val="44"/>
-                <w:szCs w:val="44"/>
-              </w:rPr>
-              <w:lastRenderedPageBreak/>
               <w:t xml:space="preserve"> </w:t>
             </w:r>
             <w:r>
@@ -1588,7 +1372,17 @@
                 <w:sz w:val="44"/>
                 <w:szCs w:val="44"/>
               </w:rPr>
-              <w:t xml:space="preserve">4.1. </w:t>
+              <w:t>3</w:t>
+            </w:r>
+            <w:r>
+              <w:rPr>
+                <w:rFonts w:cstheme="minorHAnsi"/>
+                <w:i/>
+                <w:iCs/>
+                <w:sz w:val="44"/>
+                <w:szCs w:val="44"/>
+              </w:rPr>
+              <w:t xml:space="preserve">.1. </w:t>
             </w:r>
           </w:p>
           <w:p>
@@ -1610,7 +1404,17 @@
                 <w:sz w:val="44"/>
                 <w:szCs w:val="44"/>
               </w:rPr>
-              <w:t xml:space="preserve">4.2. </w:t>
+              <w:t>3</w:t>
+            </w:r>
+            <w:r>
+              <w:rPr>
+                <w:rFonts w:cstheme="minorHAnsi"/>
+                <w:i/>
+                <w:iCs/>
+                <w:sz w:val="44"/>
+                <w:szCs w:val="44"/>
+              </w:rPr>
+              <w:t xml:space="preserve">.2. </w:t>
             </w:r>
           </w:p>
           <w:p>
@@ -1649,6 +1453,7 @@
                 <w:sz w:val="44"/>
                 <w:szCs w:val="44"/>
               </w:rPr>
+              <w:lastRenderedPageBreak/>
               <w:t>19</w:t>
             </w:r>
           </w:p>
@@ -1695,6 +1500,7 @@
                 <w:sz w:val="44"/>
                 <w:szCs w:val="44"/>
               </w:rPr>
+              <w:lastRenderedPageBreak/>
               <w:t>23</w:t>
             </w:r>
           </w:p>
@@ -1728,6 +1534,7 @@
                 <w:sz w:val="44"/>
                 <w:szCs w:val="44"/>
               </w:rPr>
+              <w:lastRenderedPageBreak/>
               <w:t xml:space="preserve"> </w:t>
             </w:r>
             <w:r>
@@ -1756,7 +1563,7 @@
                 <w:sz w:val="44"/>
                 <w:szCs w:val="44"/>
               </w:rPr>
-              <w:t>5</w:t>
+              <w:t>4</w:t>
             </w:r>
             <w:r>
               <w:rPr>
@@ -1786,7 +1593,17 @@
                 <w:sz w:val="44"/>
                 <w:szCs w:val="44"/>
               </w:rPr>
-              <w:t>5.2.</w:t>
+              <w:t>4</w:t>
+            </w:r>
+            <w:r>
+              <w:rPr>
+                <w:rFonts w:cstheme="minorHAnsi"/>
+                <w:i/>
+                <w:iCs/>
+                <w:sz w:val="44"/>
+                <w:szCs w:val="44"/>
+              </w:rPr>
+              <w:t>.2.</w:t>
             </w:r>
           </w:p>
           <w:p>
@@ -1808,7 +1625,17 @@
                 <w:sz w:val="44"/>
                 <w:szCs w:val="44"/>
               </w:rPr>
-              <w:t>5.3.</w:t>
+              <w:t>4</w:t>
+            </w:r>
+            <w:r>
+              <w:rPr>
+                <w:rFonts w:cstheme="minorHAnsi"/>
+                <w:i/>
+                <w:iCs/>
+                <w:sz w:val="44"/>
+                <w:szCs w:val="44"/>
+              </w:rPr>
+              <w:t>.3.</w:t>
             </w:r>
           </w:p>
           <w:p>
@@ -1992,7 +1819,7 @@
                 <w:sz w:val="44"/>
                 <w:szCs w:val="44"/>
               </w:rPr>
-              <w:t>6</w:t>
+              <w:t>5</w:t>
             </w:r>
             <w:r>
               <w:rPr>
@@ -2025,8 +1852,10 @@
                 <w:sz w:val="44"/>
                 <w:szCs w:val="44"/>
               </w:rPr>
-              <w:t>6</w:t>
+              <w:t>5</w:t>
             </w:r>
+            <w:bookmarkStart w:id="0" w:name="_GoBack"/>
+            <w:bookmarkEnd w:id="0"/>
             <w:r>
               <w:rPr>
                 <w:rFonts w:cstheme="minorHAnsi"/>
@@ -2139,7 +1968,6 @@
                 <w:sz w:val="44"/>
                 <w:szCs w:val="44"/>
               </w:rPr>
-              <w:lastRenderedPageBreak/>
               <w:t>References</w:t>
             </w:r>
           </w:p>
@@ -4402,8 +4230,6 @@
           <w:szCs w:val="28"/>
         </w:rPr>
       </w:pPr>
-      <w:bookmarkStart w:id="0" w:name="_GoBack"/>
-      <w:bookmarkEnd w:id="0"/>
       <w:r>
         <w:rPr>
           <w:sz w:val="28"/>

</xml_diff>

<commit_message>
Final changes and close
</commit_message>
<xml_diff>
--- a/docs/Home - Report.docx
+++ b/docs/Home - Report.docx
@@ -1635,6 +1635,7 @@
                 <w:sz w:val="44"/>
                 <w:szCs w:val="44"/>
               </w:rPr>
+              <w:lastRenderedPageBreak/>
               <w:t xml:space="preserve"> </w:t>
             </w:r>
             <w:r>
@@ -1815,25 +1816,17 @@
                 <w:sz w:val="44"/>
                 <w:szCs w:val="44"/>
               </w:rPr>
-              <w:t>18</w:t>
+              <w:t>1</w:t>
             </w:r>
-          </w:p>
-          <w:p>
-            <w:pPr>
-              <w:jc w:val="center"/>
+            <w:r>
               <w:rPr>
                 <w:rFonts w:cstheme="minorHAnsi"/>
+                <w:b/>
+                <w:bCs/>
                 <w:sz w:val="44"/>
                 <w:szCs w:val="44"/>
               </w:rPr>
-            </w:pPr>
-            <w:r>
-              <w:rPr>
-                <w:rFonts w:cstheme="minorHAnsi"/>
-                <w:sz w:val="44"/>
-                <w:szCs w:val="44"/>
-              </w:rPr>
-              <w:t>19</w:t>
+              <w:t>9</w:t>
             </w:r>
           </w:p>
           <w:p>
@@ -1869,7 +1862,15 @@
                 <w:sz w:val="44"/>
                 <w:szCs w:val="44"/>
               </w:rPr>
-              <w:t>21</w:t>
+              <w:t>2</w:t>
+            </w:r>
+            <w:r>
+              <w:rPr>
+                <w:rFonts w:cstheme="minorHAnsi"/>
+                <w:sz w:val="44"/>
+                <w:szCs w:val="44"/>
+              </w:rPr>
+              <w:t>1</w:t>
             </w:r>
           </w:p>
           <w:p>
@@ -1887,7 +1888,41 @@
                 <w:sz w:val="44"/>
                 <w:szCs w:val="44"/>
               </w:rPr>
-              <w:t>22</w:t>
+              <w:t>2</w:t>
+            </w:r>
+            <w:r>
+              <w:rPr>
+                <w:rFonts w:cstheme="minorHAnsi"/>
+                <w:sz w:val="44"/>
+                <w:szCs w:val="44"/>
+              </w:rPr>
+              <w:t>2</w:t>
+            </w:r>
+          </w:p>
+          <w:p>
+            <w:pPr>
+              <w:jc w:val="center"/>
+              <w:rPr>
+                <w:rFonts w:cstheme="minorHAnsi"/>
+                <w:sz w:val="44"/>
+                <w:szCs w:val="44"/>
+              </w:rPr>
+            </w:pPr>
+            <w:r>
+              <w:rPr>
+                <w:rFonts w:cstheme="minorHAnsi"/>
+                <w:sz w:val="44"/>
+                <w:szCs w:val="44"/>
+              </w:rPr>
+              <w:t>2</w:t>
+            </w:r>
+            <w:r>
+              <w:rPr>
+                <w:rFonts w:cstheme="minorHAnsi"/>
+                <w:sz w:val="44"/>
+                <w:szCs w:val="44"/>
+              </w:rPr>
+              <w:t>3</w:t>
             </w:r>
           </w:p>
         </w:tc>
@@ -1944,7 +1979,17 @@
                 <w:sz w:val="44"/>
                 <w:szCs w:val="44"/>
               </w:rPr>
-              <w:t>23</w:t>
+              <w:t>2</w:t>
+            </w:r>
+            <w:r>
+              <w:rPr>
+                <w:rFonts w:cstheme="minorHAnsi"/>
+                <w:b/>
+                <w:bCs/>
+                <w:sz w:val="44"/>
+                <w:szCs w:val="44"/>
+              </w:rPr>
+              <w:t>4</w:t>
             </w:r>
             <w:r>
               <w:rPr>
@@ -2036,8 +2081,6 @@
               </w:rPr>
               <w:softHyphen/>
             </w:r>
-            <w:bookmarkStart w:id="0" w:name="_GoBack"/>
-            <w:bookmarkEnd w:id="0"/>
           </w:p>
         </w:tc>
       </w:tr>
@@ -2537,8 +2580,8 @@
           <w:bCs/>
           <w:i/>
           <w:iCs/>
-          <w:sz w:val="44"/>
-          <w:szCs w:val="44"/>
+          <w:sz w:val="24"/>
+          <w:szCs w:val="24"/>
         </w:rPr>
       </w:pPr>
     </w:p>
@@ -2660,7 +2703,7 @@
           <w:sz w:val="32"/>
           <w:szCs w:val="32"/>
         </w:rPr>
-        <w:t xml:space="preserve"> the Internet, home devices are an important constituent of the Internet of Things. A home automation system typically connects controlled devices to a central hub or "gateway". The user interface for control of the system uses either wall-mounted terminals, tablet or desktop computers, a mobile phone application, or a Web interface, that may also be accessible off-site through the Internet. While there are many competing vendors, </w:t>
+        <w:t xml:space="preserve"> the Internet, home devices are an important constituent of the Internet of Things. A home automation system typically connects controlled devices to a central hub or "gateway". The user interface for control of the system uses either wall-mounted terminals, tablet or desktop computers, a mobile phone application, or a Web interface, that may also be accessible off-site through the Internet. While there are many competing vendors, there are very few worldwide accepted industry standards and the </w:t>
       </w:r>
       <w:r>
         <w:rPr>
@@ -2669,7 +2712,7 @@
           <w:szCs w:val="32"/>
         </w:rPr>
         <w:lastRenderedPageBreak/>
-        <w:t xml:space="preserve">there are very few worldwide accepted industry standards and the smart home space is heavily fragmented. Manufacturers often prevent independent implementations by withholding documentation and by </w:t>
+        <w:t xml:space="preserve">smart home space is heavily fragmented. Manufacturers often prevent independent implementations by withholding documentation and by </w:t>
       </w:r>
       <w:r>
         <w:rPr>
@@ -2893,6 +2936,7 @@
           <w:sz w:val="36"/>
           <w:szCs w:val="36"/>
         </w:rPr>
+        <w:lastRenderedPageBreak/>
         <w:t>Unsupervised learning</w:t>
       </w:r>
     </w:p>
@@ -6424,8 +6468,8 @@
           <w:i/>
           <w:iCs/>
           <w:noProof/>
-          <w:sz w:val="28"/>
-          <w:szCs w:val="28"/>
+          <w:sz w:val="32"/>
+          <w:szCs w:val="32"/>
         </w:rPr>
       </w:pPr>
       <w:r>
@@ -6462,23 +6506,3128 @@
     </w:p>
     <w:p>
       <w:pPr>
-        <w:rPr>
-          <w:rFonts w:ascii="Consolas" w:eastAsia="Times New Roman" w:hAnsi="Consolas" w:cs="Times New Roman"/>
-          <w:color w:val="000000"/>
-          <w:sz w:val="24"/>
-          <w:szCs w:val="24"/>
-          <w:lang w:eastAsia="en-IN"/>
-        </w:rPr>
-      </w:pPr>
-    </w:p>
-    <w:p>
-      <w:pPr>
-        <w:rPr>
-          <w:rFonts w:cstheme="minorHAnsi"/>
-          <w:sz w:val="24"/>
-          <w:szCs w:val="24"/>
-        </w:rPr>
-      </w:pPr>
+        <w:jc w:val="both"/>
+        <w:rPr>
+          <w:rFonts w:cstheme="minorHAnsi"/>
+          <w:noProof/>
+          <w:sz w:val="28"/>
+          <w:szCs w:val="28"/>
+        </w:rPr>
+      </w:pPr>
+      <w:r>
+        <w:rPr>
+          <w:rFonts w:cstheme="minorHAnsi"/>
+          <w:noProof/>
+          <w:sz w:val="28"/>
+          <w:szCs w:val="28"/>
+        </w:rPr>
+        <w:t>Code for the algorithm is given below:</w:t>
+      </w:r>
+    </w:p>
+    <w:p>
+      <w:pPr>
+        <w:shd w:val="clear" w:color="auto" w:fill="FFFFFF"/>
+        <w:spacing w:after="0" w:line="330" w:lineRule="atLeast"/>
+        <w:rPr>
+          <w:rFonts w:ascii="Consolas" w:eastAsia="Times New Roman" w:hAnsi="Consolas" w:cs="Times New Roman"/>
+          <w:color w:val="000000"/>
+          <w:sz w:val="24"/>
+          <w:szCs w:val="24"/>
+          <w:lang w:eastAsia="en-IN"/>
+        </w:rPr>
+      </w:pPr>
+      <w:r>
+        <w:rPr>
+          <w:rFonts w:ascii="Consolas" w:eastAsia="Times New Roman" w:hAnsi="Consolas" w:cs="Times New Roman"/>
+          <w:color w:val="008000"/>
+          <w:sz w:val="24"/>
+          <w:szCs w:val="24"/>
+          <w:lang w:eastAsia="en-IN"/>
+        </w:rPr>
+        <w:t># Creates priorities for devices</w:t>
+      </w:r>
+    </w:p>
+    <w:p>
+      <w:pPr>
+        <w:shd w:val="clear" w:color="auto" w:fill="FFFFFF"/>
+        <w:spacing w:after="0" w:line="330" w:lineRule="atLeast"/>
+        <w:rPr>
+          <w:rFonts w:ascii="Consolas" w:eastAsia="Times New Roman" w:hAnsi="Consolas" w:cs="Times New Roman"/>
+          <w:color w:val="000000"/>
+          <w:sz w:val="24"/>
+          <w:szCs w:val="24"/>
+          <w:lang w:eastAsia="en-IN"/>
+        </w:rPr>
+      </w:pPr>
+      <w:r>
+        <w:rPr>
+          <w:rFonts w:ascii="Consolas" w:eastAsia="Times New Roman" w:hAnsi="Consolas" w:cs="Times New Roman"/>
+          <w:color w:val="000000"/>
+          <w:sz w:val="24"/>
+          <w:szCs w:val="24"/>
+          <w:lang w:eastAsia="en-IN"/>
+        </w:rPr>
+        <w:t>priorities = []</w:t>
+      </w:r>
+    </w:p>
+    <w:p>
+      <w:pPr>
+        <w:shd w:val="clear" w:color="auto" w:fill="FFFFFF"/>
+        <w:spacing w:after="0" w:line="330" w:lineRule="atLeast"/>
+        <w:rPr>
+          <w:rFonts w:ascii="Consolas" w:eastAsia="Times New Roman" w:hAnsi="Consolas" w:cs="Times New Roman"/>
+          <w:color w:val="000000"/>
+          <w:sz w:val="24"/>
+          <w:szCs w:val="24"/>
+          <w:lang w:eastAsia="en-IN"/>
+        </w:rPr>
+      </w:pPr>
+    </w:p>
+    <w:p>
+      <w:pPr>
+        <w:shd w:val="clear" w:color="auto" w:fill="FFFFFF"/>
+        <w:spacing w:after="0" w:line="330" w:lineRule="atLeast"/>
+        <w:rPr>
+          <w:rFonts w:ascii="Consolas" w:eastAsia="Times New Roman" w:hAnsi="Consolas" w:cs="Times New Roman"/>
+          <w:color w:val="000000"/>
+          <w:sz w:val="24"/>
+          <w:szCs w:val="24"/>
+          <w:lang w:eastAsia="en-IN"/>
+        </w:rPr>
+      </w:pPr>
+      <w:r>
+        <w:rPr>
+          <w:rFonts w:ascii="Consolas" w:eastAsia="Times New Roman" w:hAnsi="Consolas" w:cs="Times New Roman"/>
+          <w:color w:val="AF00DB"/>
+          <w:sz w:val="24"/>
+          <w:szCs w:val="24"/>
+          <w:lang w:eastAsia="en-IN"/>
+        </w:rPr>
+        <w:t>for</w:t>
+      </w:r>
+      <w:r>
+        <w:rPr>
+          <w:rFonts w:ascii="Consolas" w:eastAsia="Times New Roman" w:hAnsi="Consolas" w:cs="Times New Roman"/>
+          <w:color w:val="000000"/>
+          <w:sz w:val="24"/>
+          <w:szCs w:val="24"/>
+          <w:lang w:eastAsia="en-IN"/>
+        </w:rPr>
+        <w:t xml:space="preserve"> index, row </w:t>
+      </w:r>
+      <w:r>
+        <w:rPr>
+          <w:rFonts w:ascii="Consolas" w:eastAsia="Times New Roman" w:hAnsi="Consolas" w:cs="Times New Roman"/>
+          <w:color w:val="0000FF"/>
+          <w:sz w:val="24"/>
+          <w:szCs w:val="24"/>
+          <w:lang w:eastAsia="en-IN"/>
+        </w:rPr>
+        <w:t>in</w:t>
+      </w:r>
+      <w:r>
+        <w:rPr>
+          <w:rFonts w:ascii="Consolas" w:eastAsia="Times New Roman" w:hAnsi="Consolas" w:cs="Times New Roman"/>
+          <w:color w:val="000000"/>
+          <w:sz w:val="24"/>
+          <w:szCs w:val="24"/>
+          <w:lang w:eastAsia="en-IN"/>
+        </w:rPr>
+        <w:t xml:space="preserve"> </w:t>
+      </w:r>
+      <w:proofErr w:type="spellStart"/>
+      <w:r>
+        <w:rPr>
+          <w:rFonts w:ascii="Consolas" w:eastAsia="Times New Roman" w:hAnsi="Consolas" w:cs="Times New Roman"/>
+          <w:color w:val="000000"/>
+          <w:sz w:val="24"/>
+          <w:szCs w:val="24"/>
+          <w:lang w:eastAsia="en-IN"/>
+        </w:rPr>
+        <w:t>sample_</w:t>
+      </w:r>
+      <w:proofErr w:type="gramStart"/>
+      <w:r>
+        <w:rPr>
+          <w:rFonts w:ascii="Consolas" w:eastAsia="Times New Roman" w:hAnsi="Consolas" w:cs="Times New Roman"/>
+          <w:color w:val="000000"/>
+          <w:sz w:val="24"/>
+          <w:szCs w:val="24"/>
+          <w:lang w:eastAsia="en-IN"/>
+        </w:rPr>
+        <w:t>df.iterrows</w:t>
+      </w:r>
+      <w:proofErr w:type="spellEnd"/>
+      <w:proofErr w:type="gramEnd"/>
+      <w:r>
+        <w:rPr>
+          <w:rFonts w:ascii="Consolas" w:eastAsia="Times New Roman" w:hAnsi="Consolas" w:cs="Times New Roman"/>
+          <w:color w:val="000000"/>
+          <w:sz w:val="24"/>
+          <w:szCs w:val="24"/>
+          <w:lang w:eastAsia="en-IN"/>
+        </w:rPr>
+        <w:t>():</w:t>
+      </w:r>
+    </w:p>
+    <w:p>
+      <w:pPr>
+        <w:shd w:val="clear" w:color="auto" w:fill="FFFFFF"/>
+        <w:spacing w:after="0" w:line="330" w:lineRule="atLeast"/>
+        <w:rPr>
+          <w:rFonts w:ascii="Consolas" w:eastAsia="Times New Roman" w:hAnsi="Consolas" w:cs="Times New Roman"/>
+          <w:color w:val="000000"/>
+          <w:sz w:val="24"/>
+          <w:szCs w:val="24"/>
+          <w:lang w:eastAsia="en-IN"/>
+        </w:rPr>
+      </w:pPr>
+      <w:r>
+        <w:rPr>
+          <w:rFonts w:ascii="Consolas" w:eastAsia="Times New Roman" w:hAnsi="Consolas" w:cs="Times New Roman"/>
+          <w:color w:val="000000"/>
+          <w:sz w:val="24"/>
+          <w:szCs w:val="24"/>
+          <w:lang w:eastAsia="en-IN"/>
+        </w:rPr>
+        <w:t xml:space="preserve">        </w:t>
+      </w:r>
+      <w:proofErr w:type="spellStart"/>
+      <w:proofErr w:type="gramStart"/>
+      <w:r>
+        <w:rPr>
+          <w:rFonts w:ascii="Consolas" w:eastAsia="Times New Roman" w:hAnsi="Consolas" w:cs="Times New Roman"/>
+          <w:color w:val="000000"/>
+          <w:sz w:val="24"/>
+          <w:szCs w:val="24"/>
+          <w:lang w:eastAsia="en-IN"/>
+        </w:rPr>
+        <w:t>priorities.append</w:t>
+      </w:r>
+      <w:proofErr w:type="spellEnd"/>
+      <w:proofErr w:type="gramEnd"/>
+      <w:r>
+        <w:rPr>
+          <w:rFonts w:ascii="Consolas" w:eastAsia="Times New Roman" w:hAnsi="Consolas" w:cs="Times New Roman"/>
+          <w:color w:val="000000"/>
+          <w:sz w:val="24"/>
+          <w:szCs w:val="24"/>
+          <w:lang w:eastAsia="en-IN"/>
+        </w:rPr>
+        <w:t>(</w:t>
+      </w:r>
+      <w:proofErr w:type="spellStart"/>
+      <w:r>
+        <w:rPr>
+          <w:rFonts w:ascii="Consolas" w:eastAsia="Times New Roman" w:hAnsi="Consolas" w:cs="Times New Roman"/>
+          <w:color w:val="000000"/>
+          <w:sz w:val="24"/>
+          <w:szCs w:val="24"/>
+          <w:lang w:eastAsia="en-IN"/>
+        </w:rPr>
+        <w:t>df_home_priority</w:t>
+      </w:r>
+      <w:proofErr w:type="spellEnd"/>
+      <w:r>
+        <w:rPr>
+          <w:rFonts w:ascii="Consolas" w:eastAsia="Times New Roman" w:hAnsi="Consolas" w:cs="Times New Roman"/>
+          <w:color w:val="000000"/>
+          <w:sz w:val="24"/>
+          <w:szCs w:val="24"/>
+          <w:lang w:eastAsia="en-IN"/>
+        </w:rPr>
+        <w:t>[(</w:t>
+      </w:r>
+      <w:proofErr w:type="spellStart"/>
+      <w:r>
+        <w:rPr>
+          <w:rFonts w:ascii="Consolas" w:eastAsia="Times New Roman" w:hAnsi="Consolas" w:cs="Times New Roman"/>
+          <w:color w:val="000000"/>
+          <w:sz w:val="24"/>
+          <w:szCs w:val="24"/>
+          <w:lang w:eastAsia="en-IN"/>
+        </w:rPr>
+        <w:t>df_home_priority</w:t>
+      </w:r>
+      <w:proofErr w:type="spellEnd"/>
+      <w:r>
+        <w:rPr>
+          <w:rFonts w:ascii="Consolas" w:eastAsia="Times New Roman" w:hAnsi="Consolas" w:cs="Times New Roman"/>
+          <w:color w:val="000000"/>
+          <w:sz w:val="24"/>
+          <w:szCs w:val="24"/>
+          <w:lang w:eastAsia="en-IN"/>
+        </w:rPr>
+        <w:t>[</w:t>
+      </w:r>
+      <w:r>
+        <w:rPr>
+          <w:rFonts w:ascii="Consolas" w:eastAsia="Times New Roman" w:hAnsi="Consolas" w:cs="Times New Roman"/>
+          <w:color w:val="A31515"/>
+          <w:sz w:val="24"/>
+          <w:szCs w:val="24"/>
+          <w:lang w:eastAsia="en-IN"/>
+        </w:rPr>
+        <w:t>'device'</w:t>
+      </w:r>
+      <w:r>
+        <w:rPr>
+          <w:rFonts w:ascii="Consolas" w:eastAsia="Times New Roman" w:hAnsi="Consolas" w:cs="Times New Roman"/>
+          <w:color w:val="000000"/>
+          <w:sz w:val="24"/>
+          <w:szCs w:val="24"/>
+          <w:lang w:eastAsia="en-IN"/>
+        </w:rPr>
+        <w:t>] == row[</w:t>
+      </w:r>
+      <w:r>
+        <w:rPr>
+          <w:rFonts w:ascii="Consolas" w:eastAsia="Times New Roman" w:hAnsi="Consolas" w:cs="Times New Roman"/>
+          <w:color w:val="A31515"/>
+          <w:sz w:val="24"/>
+          <w:szCs w:val="24"/>
+          <w:lang w:eastAsia="en-IN"/>
+        </w:rPr>
+        <w:t>'device'</w:t>
+      </w:r>
+      <w:r>
+        <w:rPr>
+          <w:rFonts w:ascii="Consolas" w:eastAsia="Times New Roman" w:hAnsi="Consolas" w:cs="Times New Roman"/>
+          <w:color w:val="000000"/>
+          <w:sz w:val="24"/>
+          <w:szCs w:val="24"/>
+          <w:lang w:eastAsia="en-IN"/>
+        </w:rPr>
+        <w:t xml:space="preserve">]) </w:t>
+      </w:r>
+    </w:p>
+    <w:p>
+      <w:pPr>
+        <w:shd w:val="clear" w:color="auto" w:fill="FFFFFF"/>
+        <w:spacing w:after="0" w:line="330" w:lineRule="atLeast"/>
+        <w:rPr>
+          <w:rFonts w:ascii="Consolas" w:eastAsia="Times New Roman" w:hAnsi="Consolas" w:cs="Times New Roman"/>
+          <w:color w:val="000000"/>
+          <w:sz w:val="24"/>
+          <w:szCs w:val="24"/>
+          <w:lang w:eastAsia="en-IN"/>
+        </w:rPr>
+      </w:pPr>
+      <w:r>
+        <w:rPr>
+          <w:rFonts w:ascii="Consolas" w:eastAsia="Times New Roman" w:hAnsi="Consolas" w:cs="Times New Roman"/>
+          <w:color w:val="000000"/>
+          <w:sz w:val="24"/>
+          <w:szCs w:val="24"/>
+          <w:lang w:eastAsia="en-IN"/>
+        </w:rPr>
+        <w:t xml:space="preserve">                               &amp; (</w:t>
+      </w:r>
+      <w:proofErr w:type="spellStart"/>
+      <w:r>
+        <w:rPr>
+          <w:rFonts w:ascii="Consolas" w:eastAsia="Times New Roman" w:hAnsi="Consolas" w:cs="Times New Roman"/>
+          <w:color w:val="000000"/>
+          <w:sz w:val="24"/>
+          <w:szCs w:val="24"/>
+          <w:lang w:eastAsia="en-IN"/>
+        </w:rPr>
+        <w:t>df_home_priority</w:t>
+      </w:r>
+      <w:proofErr w:type="spellEnd"/>
+      <w:r>
+        <w:rPr>
+          <w:rFonts w:ascii="Consolas" w:eastAsia="Times New Roman" w:hAnsi="Consolas" w:cs="Times New Roman"/>
+          <w:color w:val="000000"/>
+          <w:sz w:val="24"/>
+          <w:szCs w:val="24"/>
+          <w:lang w:eastAsia="en-IN"/>
+        </w:rPr>
+        <w:t>[</w:t>
+      </w:r>
+      <w:r>
+        <w:rPr>
+          <w:rFonts w:ascii="Consolas" w:eastAsia="Times New Roman" w:hAnsi="Consolas" w:cs="Times New Roman"/>
+          <w:color w:val="A31515"/>
+          <w:sz w:val="24"/>
+          <w:szCs w:val="24"/>
+          <w:lang w:eastAsia="en-IN"/>
+        </w:rPr>
+        <w:t>'</w:t>
+      </w:r>
+      <w:proofErr w:type="spellStart"/>
+      <w:r>
+        <w:rPr>
+          <w:rFonts w:ascii="Consolas" w:eastAsia="Times New Roman" w:hAnsi="Consolas" w:cs="Times New Roman"/>
+          <w:color w:val="A31515"/>
+          <w:sz w:val="24"/>
+          <w:szCs w:val="24"/>
+          <w:lang w:eastAsia="en-IN"/>
+        </w:rPr>
+        <w:t>weather_type</w:t>
+      </w:r>
+      <w:proofErr w:type="spellEnd"/>
+      <w:r>
+        <w:rPr>
+          <w:rFonts w:ascii="Consolas" w:eastAsia="Times New Roman" w:hAnsi="Consolas" w:cs="Times New Roman"/>
+          <w:color w:val="A31515"/>
+          <w:sz w:val="24"/>
+          <w:szCs w:val="24"/>
+          <w:lang w:eastAsia="en-IN"/>
+        </w:rPr>
+        <w:t>'</w:t>
+      </w:r>
+      <w:r>
+        <w:rPr>
+          <w:rFonts w:ascii="Consolas" w:eastAsia="Times New Roman" w:hAnsi="Consolas" w:cs="Times New Roman"/>
+          <w:color w:val="000000"/>
+          <w:sz w:val="24"/>
+          <w:szCs w:val="24"/>
+          <w:lang w:eastAsia="en-IN"/>
+        </w:rPr>
+        <w:t>] == row[</w:t>
+      </w:r>
+      <w:r>
+        <w:rPr>
+          <w:rFonts w:ascii="Consolas" w:eastAsia="Times New Roman" w:hAnsi="Consolas" w:cs="Times New Roman"/>
+          <w:color w:val="A31515"/>
+          <w:sz w:val="24"/>
+          <w:szCs w:val="24"/>
+          <w:lang w:eastAsia="en-IN"/>
+        </w:rPr>
+        <w:t>'</w:t>
+      </w:r>
+      <w:proofErr w:type="spellStart"/>
+      <w:r>
+        <w:rPr>
+          <w:rFonts w:ascii="Consolas" w:eastAsia="Times New Roman" w:hAnsi="Consolas" w:cs="Times New Roman"/>
+          <w:color w:val="A31515"/>
+          <w:sz w:val="24"/>
+          <w:szCs w:val="24"/>
+          <w:lang w:eastAsia="en-IN"/>
+        </w:rPr>
+        <w:t>weather_type</w:t>
+      </w:r>
+      <w:proofErr w:type="spellEnd"/>
+      <w:r>
+        <w:rPr>
+          <w:rFonts w:ascii="Consolas" w:eastAsia="Times New Roman" w:hAnsi="Consolas" w:cs="Times New Roman"/>
+          <w:color w:val="A31515"/>
+          <w:sz w:val="24"/>
+          <w:szCs w:val="24"/>
+          <w:lang w:eastAsia="en-IN"/>
+        </w:rPr>
+        <w:t>'</w:t>
+      </w:r>
+      <w:r>
+        <w:rPr>
+          <w:rFonts w:ascii="Consolas" w:eastAsia="Times New Roman" w:hAnsi="Consolas" w:cs="Times New Roman"/>
+          <w:color w:val="000000"/>
+          <w:sz w:val="24"/>
+          <w:szCs w:val="24"/>
+          <w:lang w:eastAsia="en-IN"/>
+        </w:rPr>
+        <w:t xml:space="preserve">]) </w:t>
+      </w:r>
+    </w:p>
+    <w:p>
+      <w:pPr>
+        <w:shd w:val="clear" w:color="auto" w:fill="FFFFFF"/>
+        <w:spacing w:after="0" w:line="330" w:lineRule="atLeast"/>
+        <w:rPr>
+          <w:rFonts w:ascii="Consolas" w:eastAsia="Times New Roman" w:hAnsi="Consolas" w:cs="Times New Roman"/>
+          <w:color w:val="000000"/>
+          <w:sz w:val="24"/>
+          <w:szCs w:val="24"/>
+          <w:lang w:eastAsia="en-IN"/>
+        </w:rPr>
+      </w:pPr>
+      <w:r>
+        <w:rPr>
+          <w:rFonts w:ascii="Consolas" w:eastAsia="Times New Roman" w:hAnsi="Consolas" w:cs="Times New Roman"/>
+          <w:color w:val="000000"/>
+          <w:sz w:val="24"/>
+          <w:szCs w:val="24"/>
+          <w:lang w:eastAsia="en-IN"/>
+        </w:rPr>
+        <w:t xml:space="preserve">                               &amp; (</w:t>
+      </w:r>
+      <w:proofErr w:type="spellStart"/>
+      <w:r>
+        <w:rPr>
+          <w:rFonts w:ascii="Consolas" w:eastAsia="Times New Roman" w:hAnsi="Consolas" w:cs="Times New Roman"/>
+          <w:color w:val="000000"/>
+          <w:sz w:val="24"/>
+          <w:szCs w:val="24"/>
+          <w:lang w:eastAsia="en-IN"/>
+        </w:rPr>
+        <w:t>df_home_priority</w:t>
+      </w:r>
+      <w:proofErr w:type="spellEnd"/>
+      <w:r>
+        <w:rPr>
+          <w:rFonts w:ascii="Consolas" w:eastAsia="Times New Roman" w:hAnsi="Consolas" w:cs="Times New Roman"/>
+          <w:color w:val="000000"/>
+          <w:sz w:val="24"/>
+          <w:szCs w:val="24"/>
+          <w:lang w:eastAsia="en-IN"/>
+        </w:rPr>
+        <w:t>[</w:t>
+      </w:r>
+      <w:r>
+        <w:rPr>
+          <w:rFonts w:ascii="Consolas" w:eastAsia="Times New Roman" w:hAnsi="Consolas" w:cs="Times New Roman"/>
+          <w:color w:val="A31515"/>
+          <w:sz w:val="24"/>
+          <w:szCs w:val="24"/>
+          <w:lang w:eastAsia="en-IN"/>
+        </w:rPr>
+        <w:t>'time'</w:t>
+      </w:r>
+      <w:r>
+        <w:rPr>
+          <w:rFonts w:ascii="Consolas" w:eastAsia="Times New Roman" w:hAnsi="Consolas" w:cs="Times New Roman"/>
+          <w:color w:val="000000"/>
+          <w:sz w:val="24"/>
+          <w:szCs w:val="24"/>
+          <w:lang w:eastAsia="en-IN"/>
+        </w:rPr>
+        <w:t>] == row[</w:t>
+      </w:r>
+      <w:r>
+        <w:rPr>
+          <w:rFonts w:ascii="Consolas" w:eastAsia="Times New Roman" w:hAnsi="Consolas" w:cs="Times New Roman"/>
+          <w:color w:val="A31515"/>
+          <w:sz w:val="24"/>
+          <w:szCs w:val="24"/>
+          <w:lang w:eastAsia="en-IN"/>
+        </w:rPr>
+        <w:t>'time'</w:t>
+      </w:r>
+      <w:r>
+        <w:rPr>
+          <w:rFonts w:ascii="Consolas" w:eastAsia="Times New Roman" w:hAnsi="Consolas" w:cs="Times New Roman"/>
+          <w:color w:val="000000"/>
+          <w:sz w:val="24"/>
+          <w:szCs w:val="24"/>
+          <w:lang w:eastAsia="en-IN"/>
+        </w:rPr>
+        <w:t>])</w:t>
+      </w:r>
+      <w:proofErr w:type="gramStart"/>
+      <w:r>
+        <w:rPr>
+          <w:rFonts w:ascii="Consolas" w:eastAsia="Times New Roman" w:hAnsi="Consolas" w:cs="Times New Roman"/>
+          <w:color w:val="000000"/>
+          <w:sz w:val="24"/>
+          <w:szCs w:val="24"/>
+          <w:lang w:eastAsia="en-IN"/>
+        </w:rPr>
+        <w:t>].values</w:t>
+      </w:r>
+      <w:proofErr w:type="gramEnd"/>
+      <w:r>
+        <w:rPr>
+          <w:rFonts w:ascii="Consolas" w:eastAsia="Times New Roman" w:hAnsi="Consolas" w:cs="Times New Roman"/>
+          <w:color w:val="000000"/>
+          <w:sz w:val="24"/>
+          <w:szCs w:val="24"/>
+          <w:lang w:eastAsia="en-IN"/>
+        </w:rPr>
+        <w:t>[</w:t>
+      </w:r>
+      <w:r>
+        <w:rPr>
+          <w:rFonts w:ascii="Consolas" w:eastAsia="Times New Roman" w:hAnsi="Consolas" w:cs="Times New Roman"/>
+          <w:color w:val="09885A"/>
+          <w:sz w:val="24"/>
+          <w:szCs w:val="24"/>
+          <w:lang w:eastAsia="en-IN"/>
+        </w:rPr>
+        <w:t>0</w:t>
+      </w:r>
+      <w:r>
+        <w:rPr>
+          <w:rFonts w:ascii="Consolas" w:eastAsia="Times New Roman" w:hAnsi="Consolas" w:cs="Times New Roman"/>
+          <w:color w:val="000000"/>
+          <w:sz w:val="24"/>
+          <w:szCs w:val="24"/>
+          <w:lang w:eastAsia="en-IN"/>
+        </w:rPr>
+        <w:t>][</w:t>
+      </w:r>
+      <w:r>
+        <w:rPr>
+          <w:rFonts w:ascii="Consolas" w:eastAsia="Times New Roman" w:hAnsi="Consolas" w:cs="Times New Roman"/>
+          <w:color w:val="09885A"/>
+          <w:sz w:val="24"/>
+          <w:szCs w:val="24"/>
+          <w:lang w:eastAsia="en-IN"/>
+        </w:rPr>
+        <w:t>4</w:t>
+      </w:r>
+      <w:r>
+        <w:rPr>
+          <w:rFonts w:ascii="Consolas" w:eastAsia="Times New Roman" w:hAnsi="Consolas" w:cs="Times New Roman"/>
+          <w:color w:val="000000"/>
+          <w:sz w:val="24"/>
+          <w:szCs w:val="24"/>
+          <w:lang w:eastAsia="en-IN"/>
+        </w:rPr>
+        <w:t>])</w:t>
+      </w:r>
+    </w:p>
+    <w:p>
+      <w:pPr>
+        <w:jc w:val="both"/>
+        <w:rPr>
+          <w:rFonts w:cstheme="minorHAnsi"/>
+          <w:noProof/>
+          <w:sz w:val="28"/>
+          <w:szCs w:val="28"/>
+        </w:rPr>
+      </w:pPr>
+    </w:p>
+    <w:p>
+      <w:pPr>
+        <w:shd w:val="clear" w:color="auto" w:fill="FFFFFF"/>
+        <w:spacing w:after="0" w:line="330" w:lineRule="atLeast"/>
+        <w:rPr>
+          <w:rFonts w:ascii="Consolas" w:eastAsia="Times New Roman" w:hAnsi="Consolas" w:cs="Times New Roman"/>
+          <w:color w:val="000000"/>
+          <w:sz w:val="24"/>
+          <w:szCs w:val="24"/>
+          <w:lang w:eastAsia="en-IN"/>
+        </w:rPr>
+      </w:pPr>
+      <w:r>
+        <w:rPr>
+          <w:rFonts w:ascii="Consolas" w:eastAsia="Times New Roman" w:hAnsi="Consolas" w:cs="Times New Roman"/>
+          <w:color w:val="008000"/>
+          <w:sz w:val="24"/>
+          <w:szCs w:val="24"/>
+          <w:lang w:eastAsia="en-IN"/>
+        </w:rPr>
+        <w:t># Keep looping till all rows are appended created and appended</w:t>
+      </w:r>
+    </w:p>
+    <w:p>
+      <w:pPr>
+        <w:shd w:val="clear" w:color="auto" w:fill="FFFFFF"/>
+        <w:spacing w:after="0" w:line="330" w:lineRule="atLeast"/>
+        <w:rPr>
+          <w:rFonts w:ascii="Consolas" w:eastAsia="Times New Roman" w:hAnsi="Consolas" w:cs="Times New Roman"/>
+          <w:color w:val="000000"/>
+          <w:sz w:val="24"/>
+          <w:szCs w:val="24"/>
+          <w:lang w:eastAsia="en-IN"/>
+        </w:rPr>
+      </w:pPr>
+      <w:r>
+        <w:rPr>
+          <w:rFonts w:ascii="Consolas" w:eastAsia="Times New Roman" w:hAnsi="Consolas" w:cs="Times New Roman"/>
+          <w:color w:val="AF00DB"/>
+          <w:sz w:val="24"/>
+          <w:szCs w:val="24"/>
+          <w:lang w:eastAsia="en-IN"/>
+        </w:rPr>
+        <w:t>while</w:t>
+      </w:r>
+      <w:r>
+        <w:rPr>
+          <w:rFonts w:ascii="Consolas" w:eastAsia="Times New Roman" w:hAnsi="Consolas" w:cs="Times New Roman"/>
+          <w:color w:val="000000"/>
+          <w:sz w:val="24"/>
+          <w:szCs w:val="24"/>
+          <w:lang w:eastAsia="en-IN"/>
+        </w:rPr>
+        <w:t xml:space="preserve"> </w:t>
+      </w:r>
+      <w:proofErr w:type="spellStart"/>
+      <w:r>
+        <w:rPr>
+          <w:rFonts w:ascii="Consolas" w:eastAsia="Times New Roman" w:hAnsi="Consolas" w:cs="Times New Roman"/>
+          <w:color w:val="000000"/>
+          <w:sz w:val="24"/>
+          <w:szCs w:val="24"/>
+          <w:lang w:eastAsia="en-IN"/>
+        </w:rPr>
+        <w:t>sample_total_power</w:t>
+      </w:r>
+      <w:proofErr w:type="spellEnd"/>
+      <w:r>
+        <w:rPr>
+          <w:rFonts w:ascii="Consolas" w:eastAsia="Times New Roman" w:hAnsi="Consolas" w:cs="Times New Roman"/>
+          <w:color w:val="000000"/>
+          <w:sz w:val="24"/>
+          <w:szCs w:val="24"/>
+          <w:lang w:eastAsia="en-IN"/>
+        </w:rPr>
+        <w:t xml:space="preserve"> &lt; </w:t>
+      </w:r>
+      <w:proofErr w:type="spellStart"/>
+      <w:r>
+        <w:rPr>
+          <w:rFonts w:ascii="Consolas" w:eastAsia="Times New Roman" w:hAnsi="Consolas" w:cs="Times New Roman"/>
+          <w:color w:val="000000"/>
+          <w:sz w:val="24"/>
+          <w:szCs w:val="24"/>
+          <w:lang w:eastAsia="en-IN"/>
+        </w:rPr>
+        <w:t>sample_after_power</w:t>
+      </w:r>
+      <w:proofErr w:type="spellEnd"/>
+      <w:r>
+        <w:rPr>
+          <w:rFonts w:ascii="Consolas" w:eastAsia="Times New Roman" w:hAnsi="Consolas" w:cs="Times New Roman"/>
+          <w:color w:val="000000"/>
+          <w:sz w:val="24"/>
+          <w:szCs w:val="24"/>
+          <w:lang w:eastAsia="en-IN"/>
+        </w:rPr>
+        <w:t>:</w:t>
+      </w:r>
+    </w:p>
+    <w:p>
+      <w:pPr>
+        <w:shd w:val="clear" w:color="auto" w:fill="FFFFFF"/>
+        <w:spacing w:after="0" w:line="330" w:lineRule="atLeast"/>
+        <w:rPr>
+          <w:rFonts w:ascii="Consolas" w:eastAsia="Times New Roman" w:hAnsi="Consolas" w:cs="Times New Roman"/>
+          <w:color w:val="000000"/>
+          <w:sz w:val="24"/>
+          <w:szCs w:val="24"/>
+          <w:lang w:eastAsia="en-IN"/>
+        </w:rPr>
+      </w:pPr>
+      <w:r>
+        <w:rPr>
+          <w:rFonts w:ascii="Consolas" w:eastAsia="Times New Roman" w:hAnsi="Consolas" w:cs="Times New Roman"/>
+          <w:color w:val="000000"/>
+          <w:sz w:val="24"/>
+          <w:szCs w:val="24"/>
+          <w:lang w:eastAsia="en-IN"/>
+        </w:rPr>
+        <w:t xml:space="preserve">        </w:t>
+      </w:r>
+      <w:proofErr w:type="spellStart"/>
+      <w:r>
+        <w:rPr>
+          <w:rFonts w:ascii="Consolas" w:eastAsia="Times New Roman" w:hAnsi="Consolas" w:cs="Times New Roman"/>
+          <w:color w:val="000000"/>
+          <w:sz w:val="24"/>
+          <w:szCs w:val="24"/>
+          <w:lang w:eastAsia="en-IN"/>
+        </w:rPr>
+        <w:t>no_of_people_index</w:t>
+      </w:r>
+      <w:proofErr w:type="spellEnd"/>
+      <w:r>
+        <w:rPr>
+          <w:rFonts w:ascii="Consolas" w:eastAsia="Times New Roman" w:hAnsi="Consolas" w:cs="Times New Roman"/>
+          <w:color w:val="000000"/>
+          <w:sz w:val="24"/>
+          <w:szCs w:val="24"/>
+          <w:lang w:eastAsia="en-IN"/>
+        </w:rPr>
+        <w:t xml:space="preserve"> = </w:t>
+      </w:r>
+      <w:proofErr w:type="spellStart"/>
+      <w:r>
+        <w:rPr>
+          <w:rFonts w:ascii="Consolas" w:eastAsia="Times New Roman" w:hAnsi="Consolas" w:cs="Times New Roman"/>
+          <w:color w:val="000000"/>
+          <w:sz w:val="24"/>
+          <w:szCs w:val="24"/>
+          <w:lang w:eastAsia="en-IN"/>
+        </w:rPr>
+        <w:t>sample_</w:t>
+      </w:r>
+      <w:proofErr w:type="gramStart"/>
+      <w:r>
+        <w:rPr>
+          <w:rFonts w:ascii="Consolas" w:eastAsia="Times New Roman" w:hAnsi="Consolas" w:cs="Times New Roman"/>
+          <w:color w:val="000000"/>
+          <w:sz w:val="24"/>
+          <w:szCs w:val="24"/>
+          <w:lang w:eastAsia="en-IN"/>
+        </w:rPr>
+        <w:t>df.iloc</w:t>
+      </w:r>
+      <w:proofErr w:type="spellEnd"/>
+      <w:proofErr w:type="gramEnd"/>
+      <w:r>
+        <w:rPr>
+          <w:rFonts w:ascii="Consolas" w:eastAsia="Times New Roman" w:hAnsi="Consolas" w:cs="Times New Roman"/>
+          <w:color w:val="000000"/>
+          <w:sz w:val="24"/>
+          <w:szCs w:val="24"/>
+          <w:lang w:eastAsia="en-IN"/>
+        </w:rPr>
+        <w:t>[[-</w:t>
+      </w:r>
+      <w:r>
+        <w:rPr>
+          <w:rFonts w:ascii="Consolas" w:eastAsia="Times New Roman" w:hAnsi="Consolas" w:cs="Times New Roman"/>
+          <w:color w:val="09885A"/>
+          <w:sz w:val="24"/>
+          <w:szCs w:val="24"/>
+          <w:lang w:eastAsia="en-IN"/>
+        </w:rPr>
+        <w:t>2</w:t>
+      </w:r>
+      <w:r>
+        <w:rPr>
+          <w:rFonts w:ascii="Consolas" w:eastAsia="Times New Roman" w:hAnsi="Consolas" w:cs="Times New Roman"/>
+          <w:color w:val="000000"/>
+          <w:sz w:val="24"/>
+          <w:szCs w:val="24"/>
+          <w:lang w:eastAsia="en-IN"/>
+        </w:rPr>
+        <w:t>]][</w:t>
+      </w:r>
+      <w:r>
+        <w:rPr>
+          <w:rFonts w:ascii="Consolas" w:eastAsia="Times New Roman" w:hAnsi="Consolas" w:cs="Times New Roman"/>
+          <w:color w:val="A31515"/>
+          <w:sz w:val="24"/>
+          <w:szCs w:val="24"/>
+          <w:lang w:eastAsia="en-IN"/>
+        </w:rPr>
+        <w:t>'</w:t>
+      </w:r>
+      <w:proofErr w:type="spellStart"/>
+      <w:r>
+        <w:rPr>
+          <w:rFonts w:ascii="Consolas" w:eastAsia="Times New Roman" w:hAnsi="Consolas" w:cs="Times New Roman"/>
+          <w:color w:val="A31515"/>
+          <w:sz w:val="24"/>
+          <w:szCs w:val="24"/>
+          <w:lang w:eastAsia="en-IN"/>
+        </w:rPr>
+        <w:t>no_of_people</w:t>
+      </w:r>
+      <w:proofErr w:type="spellEnd"/>
+      <w:r>
+        <w:rPr>
+          <w:rFonts w:ascii="Consolas" w:eastAsia="Times New Roman" w:hAnsi="Consolas" w:cs="Times New Roman"/>
+          <w:color w:val="A31515"/>
+          <w:sz w:val="24"/>
+          <w:szCs w:val="24"/>
+          <w:lang w:eastAsia="en-IN"/>
+        </w:rPr>
+        <w:t>'</w:t>
+      </w:r>
+      <w:r>
+        <w:rPr>
+          <w:rFonts w:ascii="Consolas" w:eastAsia="Times New Roman" w:hAnsi="Consolas" w:cs="Times New Roman"/>
+          <w:color w:val="000000"/>
+          <w:sz w:val="24"/>
+          <w:szCs w:val="24"/>
+          <w:lang w:eastAsia="en-IN"/>
+        </w:rPr>
+        <w:t>].index[</w:t>
+      </w:r>
+      <w:r>
+        <w:rPr>
+          <w:rFonts w:ascii="Consolas" w:eastAsia="Times New Roman" w:hAnsi="Consolas" w:cs="Times New Roman"/>
+          <w:color w:val="09885A"/>
+          <w:sz w:val="24"/>
+          <w:szCs w:val="24"/>
+          <w:lang w:eastAsia="en-IN"/>
+        </w:rPr>
+        <w:t>0</w:t>
+      </w:r>
+      <w:r>
+        <w:rPr>
+          <w:rFonts w:ascii="Consolas" w:eastAsia="Times New Roman" w:hAnsi="Consolas" w:cs="Times New Roman"/>
+          <w:color w:val="000000"/>
+          <w:sz w:val="24"/>
+          <w:szCs w:val="24"/>
+          <w:lang w:eastAsia="en-IN"/>
+        </w:rPr>
+        <w:t>]</w:t>
+      </w:r>
+    </w:p>
+    <w:p>
+      <w:pPr>
+        <w:shd w:val="clear" w:color="auto" w:fill="FFFFFF"/>
+        <w:spacing w:after="0" w:line="330" w:lineRule="atLeast"/>
+        <w:rPr>
+          <w:rFonts w:ascii="Consolas" w:eastAsia="Times New Roman" w:hAnsi="Consolas" w:cs="Times New Roman"/>
+          <w:color w:val="000000"/>
+          <w:sz w:val="24"/>
+          <w:szCs w:val="24"/>
+          <w:lang w:eastAsia="en-IN"/>
+        </w:rPr>
+      </w:pPr>
+    </w:p>
+    <w:p>
+      <w:pPr>
+        <w:shd w:val="clear" w:color="auto" w:fill="FFFFFF"/>
+        <w:spacing w:after="0" w:line="330" w:lineRule="atLeast"/>
+        <w:rPr>
+          <w:rFonts w:ascii="Consolas" w:eastAsia="Times New Roman" w:hAnsi="Consolas" w:cs="Times New Roman"/>
+          <w:color w:val="000000"/>
+          <w:sz w:val="24"/>
+          <w:szCs w:val="24"/>
+          <w:lang w:eastAsia="en-IN"/>
+        </w:rPr>
+      </w:pPr>
+      <w:r>
+        <w:rPr>
+          <w:rFonts w:ascii="Consolas" w:eastAsia="Times New Roman" w:hAnsi="Consolas" w:cs="Times New Roman"/>
+          <w:color w:val="000000"/>
+          <w:sz w:val="24"/>
+          <w:szCs w:val="24"/>
+          <w:lang w:eastAsia="en-IN"/>
+        </w:rPr>
+        <w:t xml:space="preserve">        </w:t>
+      </w:r>
+      <w:proofErr w:type="spellStart"/>
+      <w:r>
+        <w:rPr>
+          <w:rFonts w:ascii="Consolas" w:eastAsia="Times New Roman" w:hAnsi="Consolas" w:cs="Times New Roman"/>
+          <w:color w:val="000000"/>
+          <w:sz w:val="24"/>
+          <w:szCs w:val="24"/>
+          <w:lang w:eastAsia="en-IN"/>
+        </w:rPr>
+        <w:t>last_one_room</w:t>
+      </w:r>
+      <w:proofErr w:type="spellEnd"/>
+      <w:r>
+        <w:rPr>
+          <w:rFonts w:ascii="Consolas" w:eastAsia="Times New Roman" w:hAnsi="Consolas" w:cs="Times New Roman"/>
+          <w:color w:val="000000"/>
+          <w:sz w:val="24"/>
+          <w:szCs w:val="24"/>
+          <w:lang w:eastAsia="en-IN"/>
+        </w:rPr>
+        <w:t xml:space="preserve"> = </w:t>
+      </w:r>
+      <w:proofErr w:type="spellStart"/>
+      <w:r>
+        <w:rPr>
+          <w:rFonts w:ascii="Consolas" w:eastAsia="Times New Roman" w:hAnsi="Consolas" w:cs="Times New Roman"/>
+          <w:color w:val="000000"/>
+          <w:sz w:val="24"/>
+          <w:szCs w:val="24"/>
+          <w:lang w:eastAsia="en-IN"/>
+        </w:rPr>
+        <w:t>sample_</w:t>
+      </w:r>
+      <w:proofErr w:type="gramStart"/>
+      <w:r>
+        <w:rPr>
+          <w:rFonts w:ascii="Consolas" w:eastAsia="Times New Roman" w:hAnsi="Consolas" w:cs="Times New Roman"/>
+          <w:color w:val="000000"/>
+          <w:sz w:val="24"/>
+          <w:szCs w:val="24"/>
+          <w:lang w:eastAsia="en-IN"/>
+        </w:rPr>
+        <w:t>df.iloc</w:t>
+      </w:r>
+      <w:proofErr w:type="spellEnd"/>
+      <w:proofErr w:type="gramEnd"/>
+      <w:r>
+        <w:rPr>
+          <w:rFonts w:ascii="Consolas" w:eastAsia="Times New Roman" w:hAnsi="Consolas" w:cs="Times New Roman"/>
+          <w:color w:val="000000"/>
+          <w:sz w:val="24"/>
+          <w:szCs w:val="24"/>
+          <w:lang w:eastAsia="en-IN"/>
+        </w:rPr>
+        <w:t>[[-</w:t>
+      </w:r>
+      <w:r>
+        <w:rPr>
+          <w:rFonts w:ascii="Consolas" w:eastAsia="Times New Roman" w:hAnsi="Consolas" w:cs="Times New Roman"/>
+          <w:color w:val="09885A"/>
+          <w:sz w:val="24"/>
+          <w:szCs w:val="24"/>
+          <w:lang w:eastAsia="en-IN"/>
+        </w:rPr>
+        <w:t>2</w:t>
+      </w:r>
+      <w:r>
+        <w:rPr>
+          <w:rFonts w:ascii="Consolas" w:eastAsia="Times New Roman" w:hAnsi="Consolas" w:cs="Times New Roman"/>
+          <w:color w:val="000000"/>
+          <w:sz w:val="24"/>
+          <w:szCs w:val="24"/>
+          <w:lang w:eastAsia="en-IN"/>
+        </w:rPr>
+        <w:t>]][</w:t>
+      </w:r>
+      <w:r>
+        <w:rPr>
+          <w:rFonts w:ascii="Consolas" w:eastAsia="Times New Roman" w:hAnsi="Consolas" w:cs="Times New Roman"/>
+          <w:color w:val="A31515"/>
+          <w:sz w:val="24"/>
+          <w:szCs w:val="24"/>
+          <w:lang w:eastAsia="en-IN"/>
+        </w:rPr>
+        <w:t>'room'</w:t>
+      </w:r>
+      <w:r>
+        <w:rPr>
+          <w:rFonts w:ascii="Consolas" w:eastAsia="Times New Roman" w:hAnsi="Consolas" w:cs="Times New Roman"/>
+          <w:color w:val="000000"/>
+          <w:sz w:val="24"/>
+          <w:szCs w:val="24"/>
+          <w:lang w:eastAsia="en-IN"/>
+        </w:rPr>
+        <w:t>].values[</w:t>
+      </w:r>
+      <w:r>
+        <w:rPr>
+          <w:rFonts w:ascii="Consolas" w:eastAsia="Times New Roman" w:hAnsi="Consolas" w:cs="Times New Roman"/>
+          <w:color w:val="09885A"/>
+          <w:sz w:val="24"/>
+          <w:szCs w:val="24"/>
+          <w:lang w:eastAsia="en-IN"/>
+        </w:rPr>
+        <w:t>0</w:t>
+      </w:r>
+      <w:r>
+        <w:rPr>
+          <w:rFonts w:ascii="Consolas" w:eastAsia="Times New Roman" w:hAnsi="Consolas" w:cs="Times New Roman"/>
+          <w:color w:val="000000"/>
+          <w:sz w:val="24"/>
+          <w:szCs w:val="24"/>
+          <w:lang w:eastAsia="en-IN"/>
+        </w:rPr>
+        <w:t>]</w:t>
+      </w:r>
+    </w:p>
+    <w:p>
+      <w:pPr>
+        <w:shd w:val="clear" w:color="auto" w:fill="FFFFFF"/>
+        <w:spacing w:after="0" w:line="330" w:lineRule="atLeast"/>
+        <w:rPr>
+          <w:rFonts w:ascii="Consolas" w:eastAsia="Times New Roman" w:hAnsi="Consolas" w:cs="Times New Roman"/>
+          <w:color w:val="000000"/>
+          <w:sz w:val="24"/>
+          <w:szCs w:val="24"/>
+          <w:lang w:eastAsia="en-IN"/>
+        </w:rPr>
+      </w:pPr>
+      <w:r>
+        <w:rPr>
+          <w:rFonts w:ascii="Consolas" w:eastAsia="Times New Roman" w:hAnsi="Consolas" w:cs="Times New Roman"/>
+          <w:color w:val="000000"/>
+          <w:sz w:val="24"/>
+          <w:szCs w:val="24"/>
+          <w:lang w:eastAsia="en-IN"/>
+        </w:rPr>
+        <w:t xml:space="preserve">        </w:t>
+      </w:r>
+      <w:proofErr w:type="spellStart"/>
+      <w:r>
+        <w:rPr>
+          <w:rFonts w:ascii="Consolas" w:eastAsia="Times New Roman" w:hAnsi="Consolas" w:cs="Times New Roman"/>
+          <w:color w:val="000000"/>
+          <w:sz w:val="24"/>
+          <w:szCs w:val="24"/>
+          <w:lang w:eastAsia="en-IN"/>
+        </w:rPr>
+        <w:t>last_no_of_people</w:t>
+      </w:r>
+      <w:proofErr w:type="spellEnd"/>
+      <w:r>
+        <w:rPr>
+          <w:rFonts w:ascii="Consolas" w:eastAsia="Times New Roman" w:hAnsi="Consolas" w:cs="Times New Roman"/>
+          <w:color w:val="000000"/>
+          <w:sz w:val="24"/>
+          <w:szCs w:val="24"/>
+          <w:lang w:eastAsia="en-IN"/>
+        </w:rPr>
+        <w:t xml:space="preserve"> = </w:t>
+      </w:r>
+      <w:proofErr w:type="spellStart"/>
+      <w:r>
+        <w:rPr>
+          <w:rFonts w:ascii="Consolas" w:eastAsia="Times New Roman" w:hAnsi="Consolas" w:cs="Times New Roman"/>
+          <w:color w:val="000000"/>
+          <w:sz w:val="24"/>
+          <w:szCs w:val="24"/>
+          <w:lang w:eastAsia="en-IN"/>
+        </w:rPr>
+        <w:t>sample_</w:t>
+      </w:r>
+      <w:proofErr w:type="gramStart"/>
+      <w:r>
+        <w:rPr>
+          <w:rFonts w:ascii="Consolas" w:eastAsia="Times New Roman" w:hAnsi="Consolas" w:cs="Times New Roman"/>
+          <w:color w:val="000000"/>
+          <w:sz w:val="24"/>
+          <w:szCs w:val="24"/>
+          <w:lang w:eastAsia="en-IN"/>
+        </w:rPr>
+        <w:t>df.iloc</w:t>
+      </w:r>
+      <w:proofErr w:type="spellEnd"/>
+      <w:proofErr w:type="gramEnd"/>
+      <w:r>
+        <w:rPr>
+          <w:rFonts w:ascii="Consolas" w:eastAsia="Times New Roman" w:hAnsi="Consolas" w:cs="Times New Roman"/>
+          <w:color w:val="000000"/>
+          <w:sz w:val="24"/>
+          <w:szCs w:val="24"/>
+          <w:lang w:eastAsia="en-IN"/>
+        </w:rPr>
+        <w:t>[[-</w:t>
+      </w:r>
+      <w:r>
+        <w:rPr>
+          <w:rFonts w:ascii="Consolas" w:eastAsia="Times New Roman" w:hAnsi="Consolas" w:cs="Times New Roman"/>
+          <w:color w:val="09885A"/>
+          <w:sz w:val="24"/>
+          <w:szCs w:val="24"/>
+          <w:lang w:eastAsia="en-IN"/>
+        </w:rPr>
+        <w:t>1</w:t>
+      </w:r>
+      <w:r>
+        <w:rPr>
+          <w:rFonts w:ascii="Consolas" w:eastAsia="Times New Roman" w:hAnsi="Consolas" w:cs="Times New Roman"/>
+          <w:color w:val="000000"/>
+          <w:sz w:val="24"/>
+          <w:szCs w:val="24"/>
+          <w:lang w:eastAsia="en-IN"/>
+        </w:rPr>
+        <w:t>]][</w:t>
+      </w:r>
+      <w:r>
+        <w:rPr>
+          <w:rFonts w:ascii="Consolas" w:eastAsia="Times New Roman" w:hAnsi="Consolas" w:cs="Times New Roman"/>
+          <w:color w:val="A31515"/>
+          <w:sz w:val="24"/>
+          <w:szCs w:val="24"/>
+          <w:lang w:eastAsia="en-IN"/>
+        </w:rPr>
+        <w:t>'</w:t>
+      </w:r>
+      <w:proofErr w:type="spellStart"/>
+      <w:r>
+        <w:rPr>
+          <w:rFonts w:ascii="Consolas" w:eastAsia="Times New Roman" w:hAnsi="Consolas" w:cs="Times New Roman"/>
+          <w:color w:val="A31515"/>
+          <w:sz w:val="24"/>
+          <w:szCs w:val="24"/>
+          <w:lang w:eastAsia="en-IN"/>
+        </w:rPr>
+        <w:t>no_of_people</w:t>
+      </w:r>
+      <w:proofErr w:type="spellEnd"/>
+      <w:r>
+        <w:rPr>
+          <w:rFonts w:ascii="Consolas" w:eastAsia="Times New Roman" w:hAnsi="Consolas" w:cs="Times New Roman"/>
+          <w:color w:val="A31515"/>
+          <w:sz w:val="24"/>
+          <w:szCs w:val="24"/>
+          <w:lang w:eastAsia="en-IN"/>
+        </w:rPr>
+        <w:t>'</w:t>
+      </w:r>
+      <w:r>
+        <w:rPr>
+          <w:rFonts w:ascii="Consolas" w:eastAsia="Times New Roman" w:hAnsi="Consolas" w:cs="Times New Roman"/>
+          <w:color w:val="000000"/>
+          <w:sz w:val="24"/>
+          <w:szCs w:val="24"/>
+          <w:lang w:eastAsia="en-IN"/>
+        </w:rPr>
+        <w:t>].values[</w:t>
+      </w:r>
+      <w:r>
+        <w:rPr>
+          <w:rFonts w:ascii="Consolas" w:eastAsia="Times New Roman" w:hAnsi="Consolas" w:cs="Times New Roman"/>
+          <w:color w:val="09885A"/>
+          <w:sz w:val="24"/>
+          <w:szCs w:val="24"/>
+          <w:lang w:eastAsia="en-IN"/>
+        </w:rPr>
+        <w:t>0</w:t>
+      </w:r>
+      <w:r>
+        <w:rPr>
+          <w:rFonts w:ascii="Consolas" w:eastAsia="Times New Roman" w:hAnsi="Consolas" w:cs="Times New Roman"/>
+          <w:color w:val="000000"/>
+          <w:sz w:val="24"/>
+          <w:szCs w:val="24"/>
+          <w:lang w:eastAsia="en-IN"/>
+        </w:rPr>
+        <w:t>]</w:t>
+      </w:r>
+    </w:p>
+    <w:p>
+      <w:pPr>
+        <w:shd w:val="clear" w:color="auto" w:fill="FFFFFF"/>
+        <w:spacing w:after="0" w:line="330" w:lineRule="atLeast"/>
+        <w:rPr>
+          <w:rFonts w:ascii="Consolas" w:eastAsia="Times New Roman" w:hAnsi="Consolas" w:cs="Times New Roman"/>
+          <w:color w:val="000000"/>
+          <w:sz w:val="24"/>
+          <w:szCs w:val="24"/>
+          <w:lang w:eastAsia="en-IN"/>
+        </w:rPr>
+      </w:pPr>
+      <w:r>
+        <w:rPr>
+          <w:rFonts w:ascii="Consolas" w:eastAsia="Times New Roman" w:hAnsi="Consolas" w:cs="Times New Roman"/>
+          <w:color w:val="000000"/>
+          <w:sz w:val="24"/>
+          <w:szCs w:val="24"/>
+          <w:lang w:eastAsia="en-IN"/>
+        </w:rPr>
+        <w:t xml:space="preserve">        </w:t>
+      </w:r>
+      <w:proofErr w:type="spellStart"/>
+      <w:r>
+        <w:rPr>
+          <w:rFonts w:ascii="Consolas" w:eastAsia="Times New Roman" w:hAnsi="Consolas" w:cs="Times New Roman"/>
+          <w:color w:val="000000"/>
+          <w:sz w:val="24"/>
+          <w:szCs w:val="24"/>
+          <w:lang w:eastAsia="en-IN"/>
+        </w:rPr>
+        <w:t>last_one_no_of_people</w:t>
+      </w:r>
+      <w:proofErr w:type="spellEnd"/>
+      <w:r>
+        <w:rPr>
+          <w:rFonts w:ascii="Consolas" w:eastAsia="Times New Roman" w:hAnsi="Consolas" w:cs="Times New Roman"/>
+          <w:color w:val="000000"/>
+          <w:sz w:val="24"/>
+          <w:szCs w:val="24"/>
+          <w:lang w:eastAsia="en-IN"/>
+        </w:rPr>
+        <w:t xml:space="preserve"> = </w:t>
+      </w:r>
+      <w:proofErr w:type="spellStart"/>
+      <w:r>
+        <w:rPr>
+          <w:rFonts w:ascii="Consolas" w:eastAsia="Times New Roman" w:hAnsi="Consolas" w:cs="Times New Roman"/>
+          <w:color w:val="000000"/>
+          <w:sz w:val="24"/>
+          <w:szCs w:val="24"/>
+          <w:lang w:eastAsia="en-IN"/>
+        </w:rPr>
+        <w:t>sample_</w:t>
+      </w:r>
+      <w:proofErr w:type="gramStart"/>
+      <w:r>
+        <w:rPr>
+          <w:rFonts w:ascii="Consolas" w:eastAsia="Times New Roman" w:hAnsi="Consolas" w:cs="Times New Roman"/>
+          <w:color w:val="000000"/>
+          <w:sz w:val="24"/>
+          <w:szCs w:val="24"/>
+          <w:lang w:eastAsia="en-IN"/>
+        </w:rPr>
+        <w:t>df.iloc</w:t>
+      </w:r>
+      <w:proofErr w:type="spellEnd"/>
+      <w:proofErr w:type="gramEnd"/>
+      <w:r>
+        <w:rPr>
+          <w:rFonts w:ascii="Consolas" w:eastAsia="Times New Roman" w:hAnsi="Consolas" w:cs="Times New Roman"/>
+          <w:color w:val="000000"/>
+          <w:sz w:val="24"/>
+          <w:szCs w:val="24"/>
+          <w:lang w:eastAsia="en-IN"/>
+        </w:rPr>
+        <w:t>[[-</w:t>
+      </w:r>
+      <w:r>
+        <w:rPr>
+          <w:rFonts w:ascii="Consolas" w:eastAsia="Times New Roman" w:hAnsi="Consolas" w:cs="Times New Roman"/>
+          <w:color w:val="09885A"/>
+          <w:sz w:val="24"/>
+          <w:szCs w:val="24"/>
+          <w:lang w:eastAsia="en-IN"/>
+        </w:rPr>
+        <w:t>2</w:t>
+      </w:r>
+      <w:r>
+        <w:rPr>
+          <w:rFonts w:ascii="Consolas" w:eastAsia="Times New Roman" w:hAnsi="Consolas" w:cs="Times New Roman"/>
+          <w:color w:val="000000"/>
+          <w:sz w:val="24"/>
+          <w:szCs w:val="24"/>
+          <w:lang w:eastAsia="en-IN"/>
+        </w:rPr>
+        <w:t>]][</w:t>
+      </w:r>
+      <w:r>
+        <w:rPr>
+          <w:rFonts w:ascii="Consolas" w:eastAsia="Times New Roman" w:hAnsi="Consolas" w:cs="Times New Roman"/>
+          <w:color w:val="A31515"/>
+          <w:sz w:val="24"/>
+          <w:szCs w:val="24"/>
+          <w:lang w:eastAsia="en-IN"/>
+        </w:rPr>
+        <w:t>'</w:t>
+      </w:r>
+      <w:proofErr w:type="spellStart"/>
+      <w:r>
+        <w:rPr>
+          <w:rFonts w:ascii="Consolas" w:eastAsia="Times New Roman" w:hAnsi="Consolas" w:cs="Times New Roman"/>
+          <w:color w:val="A31515"/>
+          <w:sz w:val="24"/>
+          <w:szCs w:val="24"/>
+          <w:lang w:eastAsia="en-IN"/>
+        </w:rPr>
+        <w:t>no_of_people</w:t>
+      </w:r>
+      <w:proofErr w:type="spellEnd"/>
+      <w:r>
+        <w:rPr>
+          <w:rFonts w:ascii="Consolas" w:eastAsia="Times New Roman" w:hAnsi="Consolas" w:cs="Times New Roman"/>
+          <w:color w:val="A31515"/>
+          <w:sz w:val="24"/>
+          <w:szCs w:val="24"/>
+          <w:lang w:eastAsia="en-IN"/>
+        </w:rPr>
+        <w:t>'</w:t>
+      </w:r>
+      <w:r>
+        <w:rPr>
+          <w:rFonts w:ascii="Consolas" w:eastAsia="Times New Roman" w:hAnsi="Consolas" w:cs="Times New Roman"/>
+          <w:color w:val="000000"/>
+          <w:sz w:val="24"/>
+          <w:szCs w:val="24"/>
+          <w:lang w:eastAsia="en-IN"/>
+        </w:rPr>
+        <w:t>].values[</w:t>
+      </w:r>
+      <w:r>
+        <w:rPr>
+          <w:rFonts w:ascii="Consolas" w:eastAsia="Times New Roman" w:hAnsi="Consolas" w:cs="Times New Roman"/>
+          <w:color w:val="09885A"/>
+          <w:sz w:val="24"/>
+          <w:szCs w:val="24"/>
+          <w:lang w:eastAsia="en-IN"/>
+        </w:rPr>
+        <w:t>0</w:t>
+      </w:r>
+      <w:r>
+        <w:rPr>
+          <w:rFonts w:ascii="Consolas" w:eastAsia="Times New Roman" w:hAnsi="Consolas" w:cs="Times New Roman"/>
+          <w:color w:val="000000"/>
+          <w:sz w:val="24"/>
+          <w:szCs w:val="24"/>
+          <w:lang w:eastAsia="en-IN"/>
+        </w:rPr>
+        <w:t>]</w:t>
+      </w:r>
+    </w:p>
+    <w:p>
+      <w:pPr>
+        <w:shd w:val="clear" w:color="auto" w:fill="FFFFFF"/>
+        <w:spacing w:after="0" w:line="330" w:lineRule="atLeast"/>
+        <w:rPr>
+          <w:rFonts w:ascii="Consolas" w:eastAsia="Times New Roman" w:hAnsi="Consolas" w:cs="Times New Roman"/>
+          <w:color w:val="000000"/>
+          <w:sz w:val="24"/>
+          <w:szCs w:val="24"/>
+          <w:lang w:eastAsia="en-IN"/>
+        </w:rPr>
+      </w:pPr>
+      <w:r>
+        <w:rPr>
+          <w:rFonts w:ascii="Consolas" w:eastAsia="Times New Roman" w:hAnsi="Consolas" w:cs="Times New Roman"/>
+          <w:color w:val="000000"/>
+          <w:sz w:val="24"/>
+          <w:szCs w:val="24"/>
+          <w:lang w:eastAsia="en-IN"/>
+        </w:rPr>
+        <w:t xml:space="preserve">        </w:t>
+      </w:r>
+      <w:proofErr w:type="spellStart"/>
+      <w:r>
+        <w:rPr>
+          <w:rFonts w:ascii="Consolas" w:eastAsia="Times New Roman" w:hAnsi="Consolas" w:cs="Times New Roman"/>
+          <w:color w:val="000000"/>
+          <w:sz w:val="24"/>
+          <w:szCs w:val="24"/>
+          <w:lang w:eastAsia="en-IN"/>
+        </w:rPr>
+        <w:t>last_room</w:t>
+      </w:r>
+      <w:proofErr w:type="spellEnd"/>
+      <w:r>
+        <w:rPr>
+          <w:rFonts w:ascii="Consolas" w:eastAsia="Times New Roman" w:hAnsi="Consolas" w:cs="Times New Roman"/>
+          <w:color w:val="000000"/>
+          <w:sz w:val="24"/>
+          <w:szCs w:val="24"/>
+          <w:lang w:eastAsia="en-IN"/>
+        </w:rPr>
+        <w:t xml:space="preserve"> = </w:t>
+      </w:r>
+      <w:proofErr w:type="spellStart"/>
+      <w:r>
+        <w:rPr>
+          <w:rFonts w:ascii="Consolas" w:eastAsia="Times New Roman" w:hAnsi="Consolas" w:cs="Times New Roman"/>
+          <w:color w:val="000000"/>
+          <w:sz w:val="24"/>
+          <w:szCs w:val="24"/>
+          <w:lang w:eastAsia="en-IN"/>
+        </w:rPr>
+        <w:t>sample_</w:t>
+      </w:r>
+      <w:proofErr w:type="gramStart"/>
+      <w:r>
+        <w:rPr>
+          <w:rFonts w:ascii="Consolas" w:eastAsia="Times New Roman" w:hAnsi="Consolas" w:cs="Times New Roman"/>
+          <w:color w:val="000000"/>
+          <w:sz w:val="24"/>
+          <w:szCs w:val="24"/>
+          <w:lang w:eastAsia="en-IN"/>
+        </w:rPr>
+        <w:t>df.iloc</w:t>
+      </w:r>
+      <w:proofErr w:type="spellEnd"/>
+      <w:proofErr w:type="gramEnd"/>
+      <w:r>
+        <w:rPr>
+          <w:rFonts w:ascii="Consolas" w:eastAsia="Times New Roman" w:hAnsi="Consolas" w:cs="Times New Roman"/>
+          <w:color w:val="000000"/>
+          <w:sz w:val="24"/>
+          <w:szCs w:val="24"/>
+          <w:lang w:eastAsia="en-IN"/>
+        </w:rPr>
+        <w:t>[[-</w:t>
+      </w:r>
+      <w:r>
+        <w:rPr>
+          <w:rFonts w:ascii="Consolas" w:eastAsia="Times New Roman" w:hAnsi="Consolas" w:cs="Times New Roman"/>
+          <w:color w:val="09885A"/>
+          <w:sz w:val="24"/>
+          <w:szCs w:val="24"/>
+          <w:lang w:eastAsia="en-IN"/>
+        </w:rPr>
+        <w:t>1</w:t>
+      </w:r>
+      <w:r>
+        <w:rPr>
+          <w:rFonts w:ascii="Consolas" w:eastAsia="Times New Roman" w:hAnsi="Consolas" w:cs="Times New Roman"/>
+          <w:color w:val="000000"/>
+          <w:sz w:val="24"/>
+          <w:szCs w:val="24"/>
+          <w:lang w:eastAsia="en-IN"/>
+        </w:rPr>
+        <w:t>]][</w:t>
+      </w:r>
+      <w:r>
+        <w:rPr>
+          <w:rFonts w:ascii="Consolas" w:eastAsia="Times New Roman" w:hAnsi="Consolas" w:cs="Times New Roman"/>
+          <w:color w:val="A31515"/>
+          <w:sz w:val="24"/>
+          <w:szCs w:val="24"/>
+          <w:lang w:eastAsia="en-IN"/>
+        </w:rPr>
+        <w:t>'room'</w:t>
+      </w:r>
+      <w:r>
+        <w:rPr>
+          <w:rFonts w:ascii="Consolas" w:eastAsia="Times New Roman" w:hAnsi="Consolas" w:cs="Times New Roman"/>
+          <w:color w:val="000000"/>
+          <w:sz w:val="24"/>
+          <w:szCs w:val="24"/>
+          <w:lang w:eastAsia="en-IN"/>
+        </w:rPr>
+        <w:t>].values[</w:t>
+      </w:r>
+      <w:r>
+        <w:rPr>
+          <w:rFonts w:ascii="Consolas" w:eastAsia="Times New Roman" w:hAnsi="Consolas" w:cs="Times New Roman"/>
+          <w:color w:val="09885A"/>
+          <w:sz w:val="24"/>
+          <w:szCs w:val="24"/>
+          <w:lang w:eastAsia="en-IN"/>
+        </w:rPr>
+        <w:t>0</w:t>
+      </w:r>
+      <w:r>
+        <w:rPr>
+          <w:rFonts w:ascii="Consolas" w:eastAsia="Times New Roman" w:hAnsi="Consolas" w:cs="Times New Roman"/>
+          <w:color w:val="000000"/>
+          <w:sz w:val="24"/>
+          <w:szCs w:val="24"/>
+          <w:lang w:eastAsia="en-IN"/>
+        </w:rPr>
+        <w:t>]</w:t>
+      </w:r>
+    </w:p>
+    <w:p>
+      <w:pPr>
+        <w:shd w:val="clear" w:color="auto" w:fill="FFFFFF"/>
+        <w:spacing w:after="0" w:line="330" w:lineRule="atLeast"/>
+        <w:rPr>
+          <w:rFonts w:ascii="Consolas" w:eastAsia="Times New Roman" w:hAnsi="Consolas" w:cs="Times New Roman"/>
+          <w:color w:val="000000"/>
+          <w:sz w:val="24"/>
+          <w:szCs w:val="24"/>
+          <w:lang w:eastAsia="en-IN"/>
+        </w:rPr>
+      </w:pPr>
+      <w:r>
+        <w:rPr>
+          <w:rFonts w:ascii="Consolas" w:eastAsia="Times New Roman" w:hAnsi="Consolas" w:cs="Times New Roman"/>
+          <w:color w:val="000000"/>
+          <w:sz w:val="24"/>
+          <w:szCs w:val="24"/>
+          <w:lang w:eastAsia="en-IN"/>
+        </w:rPr>
+        <w:t xml:space="preserve">        </w:t>
+      </w:r>
+      <w:proofErr w:type="spellStart"/>
+      <w:r>
+        <w:rPr>
+          <w:rFonts w:ascii="Consolas" w:eastAsia="Times New Roman" w:hAnsi="Consolas" w:cs="Times New Roman"/>
+          <w:color w:val="000000"/>
+          <w:sz w:val="24"/>
+          <w:szCs w:val="24"/>
+          <w:lang w:eastAsia="en-IN"/>
+        </w:rPr>
+        <w:t>last_device</w:t>
+      </w:r>
+      <w:proofErr w:type="spellEnd"/>
+      <w:r>
+        <w:rPr>
+          <w:rFonts w:ascii="Consolas" w:eastAsia="Times New Roman" w:hAnsi="Consolas" w:cs="Times New Roman"/>
+          <w:color w:val="000000"/>
+          <w:sz w:val="24"/>
+          <w:szCs w:val="24"/>
+          <w:lang w:eastAsia="en-IN"/>
+        </w:rPr>
+        <w:t xml:space="preserve"> = </w:t>
+      </w:r>
+      <w:proofErr w:type="spellStart"/>
+      <w:r>
+        <w:rPr>
+          <w:rFonts w:ascii="Consolas" w:eastAsia="Times New Roman" w:hAnsi="Consolas" w:cs="Times New Roman"/>
+          <w:color w:val="000000"/>
+          <w:sz w:val="24"/>
+          <w:szCs w:val="24"/>
+          <w:lang w:eastAsia="en-IN"/>
+        </w:rPr>
+        <w:t>sample_</w:t>
+      </w:r>
+      <w:proofErr w:type="gramStart"/>
+      <w:r>
+        <w:rPr>
+          <w:rFonts w:ascii="Consolas" w:eastAsia="Times New Roman" w:hAnsi="Consolas" w:cs="Times New Roman"/>
+          <w:color w:val="000000"/>
+          <w:sz w:val="24"/>
+          <w:szCs w:val="24"/>
+          <w:lang w:eastAsia="en-IN"/>
+        </w:rPr>
+        <w:t>df.iloc</w:t>
+      </w:r>
+      <w:proofErr w:type="spellEnd"/>
+      <w:proofErr w:type="gramEnd"/>
+      <w:r>
+        <w:rPr>
+          <w:rFonts w:ascii="Consolas" w:eastAsia="Times New Roman" w:hAnsi="Consolas" w:cs="Times New Roman"/>
+          <w:color w:val="000000"/>
+          <w:sz w:val="24"/>
+          <w:szCs w:val="24"/>
+          <w:lang w:eastAsia="en-IN"/>
+        </w:rPr>
+        <w:t>[[-</w:t>
+      </w:r>
+      <w:r>
+        <w:rPr>
+          <w:rFonts w:ascii="Consolas" w:eastAsia="Times New Roman" w:hAnsi="Consolas" w:cs="Times New Roman"/>
+          <w:color w:val="09885A"/>
+          <w:sz w:val="24"/>
+          <w:szCs w:val="24"/>
+          <w:lang w:eastAsia="en-IN"/>
+        </w:rPr>
+        <w:t>1</w:t>
+      </w:r>
+      <w:r>
+        <w:rPr>
+          <w:rFonts w:ascii="Consolas" w:eastAsia="Times New Roman" w:hAnsi="Consolas" w:cs="Times New Roman"/>
+          <w:color w:val="000000"/>
+          <w:sz w:val="24"/>
+          <w:szCs w:val="24"/>
+          <w:lang w:eastAsia="en-IN"/>
+        </w:rPr>
+        <w:t>]][</w:t>
+      </w:r>
+      <w:r>
+        <w:rPr>
+          <w:rFonts w:ascii="Consolas" w:eastAsia="Times New Roman" w:hAnsi="Consolas" w:cs="Times New Roman"/>
+          <w:color w:val="A31515"/>
+          <w:sz w:val="24"/>
+          <w:szCs w:val="24"/>
+          <w:lang w:eastAsia="en-IN"/>
+        </w:rPr>
+        <w:t>'device'</w:t>
+      </w:r>
+      <w:r>
+        <w:rPr>
+          <w:rFonts w:ascii="Consolas" w:eastAsia="Times New Roman" w:hAnsi="Consolas" w:cs="Times New Roman"/>
+          <w:color w:val="000000"/>
+          <w:sz w:val="24"/>
+          <w:szCs w:val="24"/>
+          <w:lang w:eastAsia="en-IN"/>
+        </w:rPr>
+        <w:t>].values[</w:t>
+      </w:r>
+      <w:r>
+        <w:rPr>
+          <w:rFonts w:ascii="Consolas" w:eastAsia="Times New Roman" w:hAnsi="Consolas" w:cs="Times New Roman"/>
+          <w:color w:val="09885A"/>
+          <w:sz w:val="24"/>
+          <w:szCs w:val="24"/>
+          <w:lang w:eastAsia="en-IN"/>
+        </w:rPr>
+        <w:t>0</w:t>
+      </w:r>
+      <w:r>
+        <w:rPr>
+          <w:rFonts w:ascii="Consolas" w:eastAsia="Times New Roman" w:hAnsi="Consolas" w:cs="Times New Roman"/>
+          <w:color w:val="000000"/>
+          <w:sz w:val="24"/>
+          <w:szCs w:val="24"/>
+          <w:lang w:eastAsia="en-IN"/>
+        </w:rPr>
+        <w:t>]</w:t>
+      </w:r>
+    </w:p>
+    <w:p>
+      <w:pPr>
+        <w:shd w:val="clear" w:color="auto" w:fill="FFFFFF"/>
+        <w:spacing w:after="0" w:line="330" w:lineRule="atLeast"/>
+        <w:rPr>
+          <w:rFonts w:ascii="Consolas" w:eastAsia="Times New Roman" w:hAnsi="Consolas" w:cs="Times New Roman"/>
+          <w:color w:val="000000"/>
+          <w:sz w:val="24"/>
+          <w:szCs w:val="24"/>
+          <w:lang w:eastAsia="en-IN"/>
+        </w:rPr>
+      </w:pPr>
+      <w:r>
+        <w:rPr>
+          <w:rFonts w:ascii="Consolas" w:eastAsia="Times New Roman" w:hAnsi="Consolas" w:cs="Times New Roman"/>
+          <w:color w:val="000000"/>
+          <w:sz w:val="24"/>
+          <w:szCs w:val="24"/>
+          <w:lang w:eastAsia="en-IN"/>
+        </w:rPr>
+        <w:t xml:space="preserve">        </w:t>
+      </w:r>
+    </w:p>
+    <w:p>
+      <w:pPr>
+        <w:shd w:val="clear" w:color="auto" w:fill="FFFFFF"/>
+        <w:spacing w:after="0" w:line="330" w:lineRule="atLeast"/>
+        <w:rPr>
+          <w:rFonts w:ascii="Consolas" w:eastAsia="Times New Roman" w:hAnsi="Consolas" w:cs="Times New Roman"/>
+          <w:color w:val="000000"/>
+          <w:sz w:val="24"/>
+          <w:szCs w:val="24"/>
+          <w:lang w:eastAsia="en-IN"/>
+        </w:rPr>
+      </w:pPr>
+      <w:r>
+        <w:rPr>
+          <w:rFonts w:ascii="Consolas" w:eastAsia="Times New Roman" w:hAnsi="Consolas" w:cs="Times New Roman"/>
+          <w:color w:val="000000"/>
+          <w:sz w:val="24"/>
+          <w:szCs w:val="24"/>
+          <w:lang w:eastAsia="en-IN"/>
+        </w:rPr>
+        <w:t xml:space="preserve">        </w:t>
+      </w:r>
+      <w:proofErr w:type="gramStart"/>
+      <w:r>
+        <w:rPr>
+          <w:rFonts w:ascii="Consolas" w:eastAsia="Times New Roman" w:hAnsi="Consolas" w:cs="Times New Roman"/>
+          <w:color w:val="000000"/>
+          <w:sz w:val="24"/>
+          <w:szCs w:val="24"/>
+          <w:lang w:eastAsia="en-IN"/>
+        </w:rPr>
+        <w:t>sample_df.at[</w:t>
+      </w:r>
+      <w:proofErr w:type="spellStart"/>
+      <w:proofErr w:type="gramEnd"/>
+      <w:r>
+        <w:rPr>
+          <w:rFonts w:ascii="Consolas" w:eastAsia="Times New Roman" w:hAnsi="Consolas" w:cs="Times New Roman"/>
+          <w:color w:val="000000"/>
+          <w:sz w:val="24"/>
+          <w:szCs w:val="24"/>
+          <w:lang w:eastAsia="en-IN"/>
+        </w:rPr>
+        <w:t>no_of_people_index</w:t>
+      </w:r>
+      <w:proofErr w:type="spellEnd"/>
+      <w:r>
+        <w:rPr>
+          <w:rFonts w:ascii="Consolas" w:eastAsia="Times New Roman" w:hAnsi="Consolas" w:cs="Times New Roman"/>
+          <w:color w:val="000000"/>
+          <w:sz w:val="24"/>
+          <w:szCs w:val="24"/>
+          <w:lang w:eastAsia="en-IN"/>
+        </w:rPr>
+        <w:t xml:space="preserve">, </w:t>
+      </w:r>
+      <w:r>
+        <w:rPr>
+          <w:rFonts w:ascii="Consolas" w:eastAsia="Times New Roman" w:hAnsi="Consolas" w:cs="Times New Roman"/>
+          <w:color w:val="A31515"/>
+          <w:sz w:val="24"/>
+          <w:szCs w:val="24"/>
+          <w:lang w:eastAsia="en-IN"/>
+        </w:rPr>
+        <w:t>'</w:t>
+      </w:r>
+      <w:proofErr w:type="spellStart"/>
+      <w:r>
+        <w:rPr>
+          <w:rFonts w:ascii="Consolas" w:eastAsia="Times New Roman" w:hAnsi="Consolas" w:cs="Times New Roman"/>
+          <w:color w:val="A31515"/>
+          <w:sz w:val="24"/>
+          <w:szCs w:val="24"/>
+          <w:lang w:eastAsia="en-IN"/>
+        </w:rPr>
+        <w:t>no_of_people</w:t>
+      </w:r>
+      <w:proofErr w:type="spellEnd"/>
+      <w:r>
+        <w:rPr>
+          <w:rFonts w:ascii="Consolas" w:eastAsia="Times New Roman" w:hAnsi="Consolas" w:cs="Times New Roman"/>
+          <w:color w:val="A31515"/>
+          <w:sz w:val="24"/>
+          <w:szCs w:val="24"/>
+          <w:lang w:eastAsia="en-IN"/>
+        </w:rPr>
+        <w:t>'</w:t>
+      </w:r>
+      <w:r>
+        <w:rPr>
+          <w:rFonts w:ascii="Consolas" w:eastAsia="Times New Roman" w:hAnsi="Consolas" w:cs="Times New Roman"/>
+          <w:color w:val="000000"/>
+          <w:sz w:val="24"/>
+          <w:szCs w:val="24"/>
+          <w:lang w:eastAsia="en-IN"/>
+        </w:rPr>
+        <w:t xml:space="preserve">] = </w:t>
+      </w:r>
+      <w:proofErr w:type="spellStart"/>
+      <w:r>
+        <w:rPr>
+          <w:rFonts w:ascii="Consolas" w:eastAsia="Times New Roman" w:hAnsi="Consolas" w:cs="Times New Roman"/>
+          <w:color w:val="000000"/>
+          <w:sz w:val="24"/>
+          <w:szCs w:val="24"/>
+          <w:lang w:eastAsia="en-IN"/>
+        </w:rPr>
+        <w:t>last_no_of_people</w:t>
+      </w:r>
+      <w:proofErr w:type="spellEnd"/>
+      <w:r>
+        <w:rPr>
+          <w:rFonts w:ascii="Consolas" w:eastAsia="Times New Roman" w:hAnsi="Consolas" w:cs="Times New Roman"/>
+          <w:color w:val="000000"/>
+          <w:sz w:val="24"/>
+          <w:szCs w:val="24"/>
+          <w:lang w:eastAsia="en-IN"/>
+        </w:rPr>
+        <w:t xml:space="preserve"> + </w:t>
+      </w:r>
+      <w:proofErr w:type="spellStart"/>
+      <w:r>
+        <w:rPr>
+          <w:rFonts w:ascii="Consolas" w:eastAsia="Times New Roman" w:hAnsi="Consolas" w:cs="Times New Roman"/>
+          <w:color w:val="000000"/>
+          <w:sz w:val="24"/>
+          <w:szCs w:val="24"/>
+          <w:lang w:eastAsia="en-IN"/>
+        </w:rPr>
+        <w:t>last_one_no_of_people</w:t>
+      </w:r>
+      <w:proofErr w:type="spellEnd"/>
+      <w:r>
+        <w:rPr>
+          <w:rFonts w:ascii="Consolas" w:eastAsia="Times New Roman" w:hAnsi="Consolas" w:cs="Times New Roman"/>
+          <w:color w:val="000000"/>
+          <w:sz w:val="24"/>
+          <w:szCs w:val="24"/>
+          <w:lang w:eastAsia="en-IN"/>
+        </w:rPr>
+        <w:t xml:space="preserve"> </w:t>
+      </w:r>
+    </w:p>
+    <w:p>
+      <w:pPr>
+        <w:shd w:val="clear" w:color="auto" w:fill="FFFFFF"/>
+        <w:spacing w:after="0" w:line="330" w:lineRule="atLeast"/>
+        <w:rPr>
+          <w:rFonts w:ascii="Consolas" w:eastAsia="Times New Roman" w:hAnsi="Consolas" w:cs="Times New Roman"/>
+          <w:color w:val="000000"/>
+          <w:sz w:val="24"/>
+          <w:szCs w:val="24"/>
+          <w:lang w:eastAsia="en-IN"/>
+        </w:rPr>
+      </w:pPr>
+      <w:r>
+        <w:rPr>
+          <w:rFonts w:ascii="Consolas" w:eastAsia="Times New Roman" w:hAnsi="Consolas" w:cs="Times New Roman"/>
+          <w:color w:val="000000"/>
+          <w:sz w:val="24"/>
+          <w:szCs w:val="24"/>
+          <w:lang w:eastAsia="en-IN"/>
+        </w:rPr>
+        <w:t xml:space="preserve">        </w:t>
+      </w:r>
+      <w:proofErr w:type="spellStart"/>
+      <w:r>
+        <w:rPr>
+          <w:rFonts w:ascii="Consolas" w:eastAsia="Times New Roman" w:hAnsi="Consolas" w:cs="Times New Roman"/>
+          <w:color w:val="000000"/>
+          <w:sz w:val="24"/>
+          <w:szCs w:val="24"/>
+          <w:lang w:eastAsia="en-IN"/>
+        </w:rPr>
+        <w:t>sample_df_drop</w:t>
+      </w:r>
+      <w:proofErr w:type="spellEnd"/>
+      <w:r>
+        <w:rPr>
+          <w:rFonts w:ascii="Consolas" w:eastAsia="Times New Roman" w:hAnsi="Consolas" w:cs="Times New Roman"/>
+          <w:color w:val="000000"/>
+          <w:sz w:val="24"/>
+          <w:szCs w:val="24"/>
+          <w:lang w:eastAsia="en-IN"/>
+        </w:rPr>
+        <w:t xml:space="preserve"> = </w:t>
+      </w:r>
+      <w:proofErr w:type="spellStart"/>
+      <w:r>
+        <w:rPr>
+          <w:rFonts w:ascii="Consolas" w:eastAsia="Times New Roman" w:hAnsi="Consolas" w:cs="Times New Roman"/>
+          <w:color w:val="000000"/>
+          <w:sz w:val="24"/>
+          <w:szCs w:val="24"/>
+          <w:lang w:eastAsia="en-IN"/>
+        </w:rPr>
+        <w:t>sample_</w:t>
+      </w:r>
+      <w:proofErr w:type="gramStart"/>
+      <w:r>
+        <w:rPr>
+          <w:rFonts w:ascii="Consolas" w:eastAsia="Times New Roman" w:hAnsi="Consolas" w:cs="Times New Roman"/>
+          <w:color w:val="000000"/>
+          <w:sz w:val="24"/>
+          <w:szCs w:val="24"/>
+          <w:lang w:eastAsia="en-IN"/>
+        </w:rPr>
+        <w:t>df.drop</w:t>
+      </w:r>
+      <w:proofErr w:type="spellEnd"/>
+      <w:proofErr w:type="gramEnd"/>
+      <w:r>
+        <w:rPr>
+          <w:rFonts w:ascii="Consolas" w:eastAsia="Times New Roman" w:hAnsi="Consolas" w:cs="Times New Roman"/>
+          <w:color w:val="000000"/>
+          <w:sz w:val="24"/>
+          <w:szCs w:val="24"/>
+          <w:lang w:eastAsia="en-IN"/>
+        </w:rPr>
+        <w:t>(</w:t>
+      </w:r>
+      <w:proofErr w:type="spellStart"/>
+      <w:r>
+        <w:rPr>
+          <w:rFonts w:ascii="Consolas" w:eastAsia="Times New Roman" w:hAnsi="Consolas" w:cs="Times New Roman"/>
+          <w:color w:val="000000"/>
+          <w:sz w:val="24"/>
+          <w:szCs w:val="24"/>
+          <w:lang w:eastAsia="en-IN"/>
+        </w:rPr>
+        <w:t>sample_df.tail</w:t>
+      </w:r>
+      <w:proofErr w:type="spellEnd"/>
+      <w:r>
+        <w:rPr>
+          <w:rFonts w:ascii="Consolas" w:eastAsia="Times New Roman" w:hAnsi="Consolas" w:cs="Times New Roman"/>
+          <w:color w:val="000000"/>
+          <w:sz w:val="24"/>
+          <w:szCs w:val="24"/>
+          <w:lang w:eastAsia="en-IN"/>
+        </w:rPr>
+        <w:t>(</w:t>
+      </w:r>
+      <w:r>
+        <w:rPr>
+          <w:rFonts w:ascii="Consolas" w:eastAsia="Times New Roman" w:hAnsi="Consolas" w:cs="Times New Roman"/>
+          <w:color w:val="09885A"/>
+          <w:sz w:val="24"/>
+          <w:szCs w:val="24"/>
+          <w:lang w:eastAsia="en-IN"/>
+        </w:rPr>
+        <w:t>1</w:t>
+      </w:r>
+      <w:r>
+        <w:rPr>
+          <w:rFonts w:ascii="Consolas" w:eastAsia="Times New Roman" w:hAnsi="Consolas" w:cs="Times New Roman"/>
+          <w:color w:val="000000"/>
+          <w:sz w:val="24"/>
+          <w:szCs w:val="24"/>
+          <w:lang w:eastAsia="en-IN"/>
+        </w:rPr>
+        <w:t xml:space="preserve">).index) </w:t>
+      </w:r>
+    </w:p>
+    <w:p>
+      <w:pPr>
+        <w:shd w:val="clear" w:color="auto" w:fill="FFFFFF"/>
+        <w:spacing w:after="0" w:line="330" w:lineRule="atLeast"/>
+        <w:rPr>
+          <w:rFonts w:ascii="Consolas" w:eastAsia="Times New Roman" w:hAnsi="Consolas" w:cs="Times New Roman"/>
+          <w:color w:val="000000"/>
+          <w:sz w:val="24"/>
+          <w:szCs w:val="24"/>
+          <w:lang w:eastAsia="en-IN"/>
+        </w:rPr>
+      </w:pPr>
+      <w:r>
+        <w:rPr>
+          <w:rFonts w:ascii="Consolas" w:eastAsia="Times New Roman" w:hAnsi="Consolas" w:cs="Times New Roman"/>
+          <w:color w:val="000000"/>
+          <w:sz w:val="24"/>
+          <w:szCs w:val="24"/>
+          <w:lang w:eastAsia="en-IN"/>
+        </w:rPr>
+        <w:t xml:space="preserve">        </w:t>
+      </w:r>
+      <w:proofErr w:type="spellStart"/>
+      <w:r>
+        <w:rPr>
+          <w:rFonts w:ascii="Consolas" w:eastAsia="Times New Roman" w:hAnsi="Consolas" w:cs="Times New Roman"/>
+          <w:color w:val="000000"/>
+          <w:sz w:val="24"/>
+          <w:szCs w:val="24"/>
+          <w:lang w:eastAsia="en-IN"/>
+        </w:rPr>
+        <w:t>sample_after_power</w:t>
+      </w:r>
+      <w:proofErr w:type="spellEnd"/>
+      <w:r>
+        <w:rPr>
+          <w:rFonts w:ascii="Consolas" w:eastAsia="Times New Roman" w:hAnsi="Consolas" w:cs="Times New Roman"/>
+          <w:color w:val="000000"/>
+          <w:sz w:val="24"/>
+          <w:szCs w:val="24"/>
+          <w:lang w:eastAsia="en-IN"/>
+        </w:rPr>
+        <w:t xml:space="preserve"> = </w:t>
+      </w:r>
+      <w:proofErr w:type="spellStart"/>
+      <w:r>
+        <w:rPr>
+          <w:rFonts w:ascii="Consolas" w:eastAsia="Times New Roman" w:hAnsi="Consolas" w:cs="Times New Roman"/>
+          <w:color w:val="000000"/>
+          <w:sz w:val="24"/>
+          <w:szCs w:val="24"/>
+          <w:lang w:eastAsia="en-IN"/>
+        </w:rPr>
+        <w:t>sample_total_power</w:t>
+      </w:r>
+      <w:proofErr w:type="spellEnd"/>
+      <w:r>
+        <w:rPr>
+          <w:rFonts w:ascii="Consolas" w:eastAsia="Times New Roman" w:hAnsi="Consolas" w:cs="Times New Roman"/>
+          <w:color w:val="000000"/>
+          <w:sz w:val="24"/>
+          <w:szCs w:val="24"/>
+          <w:lang w:eastAsia="en-IN"/>
+        </w:rPr>
+        <w:t xml:space="preserve"> - </w:t>
+      </w:r>
+      <w:proofErr w:type="spellStart"/>
+      <w:r>
+        <w:rPr>
+          <w:rFonts w:ascii="Consolas" w:eastAsia="Times New Roman" w:hAnsi="Consolas" w:cs="Times New Roman"/>
+          <w:color w:val="000000"/>
+          <w:sz w:val="24"/>
+          <w:szCs w:val="24"/>
+          <w:lang w:eastAsia="en-IN"/>
+        </w:rPr>
+        <w:t>sample_df_drop</w:t>
+      </w:r>
+      <w:proofErr w:type="spellEnd"/>
+      <w:r>
+        <w:rPr>
+          <w:rFonts w:ascii="Consolas" w:eastAsia="Times New Roman" w:hAnsi="Consolas" w:cs="Times New Roman"/>
+          <w:color w:val="000000"/>
+          <w:sz w:val="24"/>
+          <w:szCs w:val="24"/>
+          <w:lang w:eastAsia="en-IN"/>
+        </w:rPr>
+        <w:t>[</w:t>
+      </w:r>
+      <w:r>
+        <w:rPr>
+          <w:rFonts w:ascii="Consolas" w:eastAsia="Times New Roman" w:hAnsi="Consolas" w:cs="Times New Roman"/>
+          <w:color w:val="A31515"/>
+          <w:sz w:val="24"/>
+          <w:szCs w:val="24"/>
+          <w:lang w:eastAsia="en-IN"/>
+        </w:rPr>
+        <w:t>'power'</w:t>
+      </w:r>
+      <w:proofErr w:type="gramStart"/>
+      <w:r>
+        <w:rPr>
+          <w:rFonts w:ascii="Consolas" w:eastAsia="Times New Roman" w:hAnsi="Consolas" w:cs="Times New Roman"/>
+          <w:color w:val="000000"/>
+          <w:sz w:val="24"/>
+          <w:szCs w:val="24"/>
+          <w:lang w:eastAsia="en-IN"/>
+        </w:rPr>
+        <w:t>].sum</w:t>
+      </w:r>
+      <w:proofErr w:type="gramEnd"/>
+      <w:r>
+        <w:rPr>
+          <w:rFonts w:ascii="Consolas" w:eastAsia="Times New Roman" w:hAnsi="Consolas" w:cs="Times New Roman"/>
+          <w:color w:val="000000"/>
+          <w:sz w:val="24"/>
+          <w:szCs w:val="24"/>
+          <w:lang w:eastAsia="en-IN"/>
+        </w:rPr>
+        <w:t>()</w:t>
+      </w:r>
+    </w:p>
+    <w:p>
+      <w:pPr>
+        <w:shd w:val="clear" w:color="auto" w:fill="FFFFFF"/>
+        <w:spacing w:after="0" w:line="330" w:lineRule="atLeast"/>
+        <w:rPr>
+          <w:rFonts w:ascii="Consolas" w:eastAsia="Times New Roman" w:hAnsi="Consolas" w:cs="Times New Roman"/>
+          <w:color w:val="000000"/>
+          <w:sz w:val="24"/>
+          <w:szCs w:val="24"/>
+          <w:lang w:eastAsia="en-IN"/>
+        </w:rPr>
+      </w:pPr>
+    </w:p>
+    <w:p>
+      <w:pPr>
+        <w:shd w:val="clear" w:color="auto" w:fill="FFFFFF"/>
+        <w:spacing w:after="0" w:line="330" w:lineRule="atLeast"/>
+        <w:rPr>
+          <w:rFonts w:ascii="Consolas" w:eastAsia="Times New Roman" w:hAnsi="Consolas" w:cs="Times New Roman"/>
+          <w:color w:val="000000"/>
+          <w:sz w:val="24"/>
+          <w:szCs w:val="24"/>
+          <w:lang w:eastAsia="en-IN"/>
+        </w:rPr>
+      </w:pPr>
+      <w:r>
+        <w:rPr>
+          <w:rFonts w:ascii="Consolas" w:eastAsia="Times New Roman" w:hAnsi="Consolas" w:cs="Times New Roman"/>
+          <w:color w:val="000000"/>
+          <w:sz w:val="24"/>
+          <w:szCs w:val="24"/>
+          <w:lang w:eastAsia="en-IN"/>
+        </w:rPr>
+        <w:t xml:space="preserve">        </w:t>
+      </w:r>
+      <w:r>
+        <w:rPr>
+          <w:rFonts w:ascii="Consolas" w:eastAsia="Times New Roman" w:hAnsi="Consolas" w:cs="Times New Roman"/>
+          <w:color w:val="008000"/>
+          <w:sz w:val="24"/>
+          <w:szCs w:val="24"/>
+          <w:lang w:eastAsia="en-IN"/>
+        </w:rPr>
+        <w:t># Gives messages to users</w:t>
+      </w:r>
+    </w:p>
+    <w:p>
+      <w:pPr>
+        <w:shd w:val="clear" w:color="auto" w:fill="FFFFFF"/>
+        <w:spacing w:after="0" w:line="330" w:lineRule="atLeast"/>
+        <w:rPr>
+          <w:rFonts w:ascii="Consolas" w:eastAsia="Times New Roman" w:hAnsi="Consolas" w:cs="Times New Roman"/>
+          <w:color w:val="000000"/>
+          <w:sz w:val="24"/>
+          <w:szCs w:val="24"/>
+          <w:lang w:eastAsia="en-IN"/>
+        </w:rPr>
+      </w:pPr>
+      <w:r>
+        <w:rPr>
+          <w:rFonts w:ascii="Consolas" w:eastAsia="Times New Roman" w:hAnsi="Consolas" w:cs="Times New Roman"/>
+          <w:color w:val="000000"/>
+          <w:sz w:val="24"/>
+          <w:szCs w:val="24"/>
+          <w:lang w:eastAsia="en-IN"/>
+        </w:rPr>
+        <w:lastRenderedPageBreak/>
+        <w:t xml:space="preserve">        action = </w:t>
+      </w:r>
+      <w:r>
+        <w:rPr>
+          <w:rFonts w:ascii="Consolas" w:eastAsia="Times New Roman" w:hAnsi="Consolas" w:cs="Times New Roman"/>
+          <w:color w:val="A31515"/>
+          <w:sz w:val="24"/>
+          <w:szCs w:val="24"/>
+          <w:lang w:eastAsia="en-IN"/>
+        </w:rPr>
+        <w:t>'Turn off '</w:t>
+      </w:r>
+      <w:r>
+        <w:rPr>
+          <w:rFonts w:ascii="Consolas" w:eastAsia="Times New Roman" w:hAnsi="Consolas" w:cs="Times New Roman"/>
+          <w:color w:val="000000"/>
+          <w:sz w:val="24"/>
+          <w:szCs w:val="24"/>
+          <w:lang w:eastAsia="en-IN"/>
+        </w:rPr>
+        <w:t xml:space="preserve"> + </w:t>
+      </w:r>
+      <w:proofErr w:type="spellStart"/>
+      <w:r>
+        <w:rPr>
+          <w:rFonts w:ascii="Consolas" w:eastAsia="Times New Roman" w:hAnsi="Consolas" w:cs="Times New Roman"/>
+          <w:color w:val="000000"/>
+          <w:sz w:val="24"/>
+          <w:szCs w:val="24"/>
+          <w:lang w:eastAsia="en-IN"/>
+        </w:rPr>
+        <w:t>last_device</w:t>
+      </w:r>
+      <w:proofErr w:type="spellEnd"/>
+      <w:r>
+        <w:rPr>
+          <w:rFonts w:ascii="Consolas" w:eastAsia="Times New Roman" w:hAnsi="Consolas" w:cs="Times New Roman"/>
+          <w:color w:val="000000"/>
+          <w:sz w:val="24"/>
+          <w:szCs w:val="24"/>
+          <w:lang w:eastAsia="en-IN"/>
+        </w:rPr>
+        <w:t xml:space="preserve"> + </w:t>
+      </w:r>
+      <w:r>
+        <w:rPr>
+          <w:rFonts w:ascii="Consolas" w:eastAsia="Times New Roman" w:hAnsi="Consolas" w:cs="Times New Roman"/>
+          <w:color w:val="A31515"/>
+          <w:sz w:val="24"/>
+          <w:szCs w:val="24"/>
+          <w:lang w:eastAsia="en-IN"/>
+        </w:rPr>
+        <w:t>' in room '</w:t>
+      </w:r>
+      <w:r>
+        <w:rPr>
+          <w:rFonts w:ascii="Consolas" w:eastAsia="Times New Roman" w:hAnsi="Consolas" w:cs="Times New Roman"/>
+          <w:color w:val="000000"/>
+          <w:sz w:val="24"/>
+          <w:szCs w:val="24"/>
+          <w:lang w:eastAsia="en-IN"/>
+        </w:rPr>
+        <w:t xml:space="preserve"> + </w:t>
+      </w:r>
+      <w:r>
+        <w:rPr>
+          <w:rFonts w:ascii="Consolas" w:eastAsia="Times New Roman" w:hAnsi="Consolas" w:cs="Times New Roman"/>
+          <w:color w:val="267F99"/>
+          <w:sz w:val="24"/>
+          <w:szCs w:val="24"/>
+          <w:lang w:eastAsia="en-IN"/>
+        </w:rPr>
+        <w:t>str</w:t>
+      </w:r>
+      <w:r>
+        <w:rPr>
+          <w:rFonts w:ascii="Consolas" w:eastAsia="Times New Roman" w:hAnsi="Consolas" w:cs="Times New Roman"/>
+          <w:color w:val="000000"/>
+          <w:sz w:val="24"/>
+          <w:szCs w:val="24"/>
+          <w:lang w:eastAsia="en-IN"/>
+        </w:rPr>
+        <w:t>(</w:t>
+      </w:r>
+      <w:proofErr w:type="spellStart"/>
+      <w:r>
+        <w:rPr>
+          <w:rFonts w:ascii="Consolas" w:eastAsia="Times New Roman" w:hAnsi="Consolas" w:cs="Times New Roman"/>
+          <w:color w:val="000000"/>
+          <w:sz w:val="24"/>
+          <w:szCs w:val="24"/>
+          <w:lang w:eastAsia="en-IN"/>
+        </w:rPr>
+        <w:t>last_room</w:t>
+      </w:r>
+      <w:proofErr w:type="spellEnd"/>
+      <w:r>
+        <w:rPr>
+          <w:rFonts w:ascii="Consolas" w:eastAsia="Times New Roman" w:hAnsi="Consolas" w:cs="Times New Roman"/>
+          <w:color w:val="000000"/>
+          <w:sz w:val="24"/>
+          <w:szCs w:val="24"/>
+          <w:lang w:eastAsia="en-IN"/>
+        </w:rPr>
+        <w:t>)</w:t>
+      </w:r>
+    </w:p>
+    <w:p>
+      <w:pPr>
+        <w:shd w:val="clear" w:color="auto" w:fill="FFFFFF"/>
+        <w:spacing w:after="0" w:line="330" w:lineRule="atLeast"/>
+        <w:rPr>
+          <w:rFonts w:ascii="Consolas" w:eastAsia="Times New Roman" w:hAnsi="Consolas" w:cs="Times New Roman"/>
+          <w:color w:val="000000"/>
+          <w:sz w:val="24"/>
+          <w:szCs w:val="24"/>
+          <w:lang w:eastAsia="en-IN"/>
+        </w:rPr>
+      </w:pPr>
+      <w:r>
+        <w:rPr>
+          <w:rFonts w:ascii="Consolas" w:eastAsia="Times New Roman" w:hAnsi="Consolas" w:cs="Times New Roman"/>
+          <w:color w:val="000000"/>
+          <w:sz w:val="24"/>
+          <w:szCs w:val="24"/>
+          <w:lang w:eastAsia="en-IN"/>
+        </w:rPr>
+        <w:t xml:space="preserve">        </w:t>
+      </w:r>
+    </w:p>
+    <w:p>
+      <w:pPr>
+        <w:shd w:val="clear" w:color="auto" w:fill="FFFFFF"/>
+        <w:spacing w:after="0" w:line="330" w:lineRule="atLeast"/>
+        <w:rPr>
+          <w:rFonts w:ascii="Consolas" w:eastAsia="Times New Roman" w:hAnsi="Consolas" w:cs="Times New Roman"/>
+          <w:color w:val="000000"/>
+          <w:sz w:val="24"/>
+          <w:szCs w:val="24"/>
+          <w:lang w:eastAsia="en-IN"/>
+        </w:rPr>
+      </w:pPr>
+      <w:r>
+        <w:rPr>
+          <w:rFonts w:ascii="Consolas" w:eastAsia="Times New Roman" w:hAnsi="Consolas" w:cs="Times New Roman"/>
+          <w:color w:val="AF00DB"/>
+          <w:sz w:val="24"/>
+          <w:szCs w:val="24"/>
+          <w:lang w:eastAsia="en-IN"/>
+        </w:rPr>
+        <w:t>if</w:t>
+      </w:r>
+      <w:r>
+        <w:rPr>
+          <w:rFonts w:ascii="Consolas" w:eastAsia="Times New Roman" w:hAnsi="Consolas" w:cs="Times New Roman"/>
+          <w:color w:val="000000"/>
+          <w:sz w:val="24"/>
+          <w:szCs w:val="24"/>
+          <w:lang w:eastAsia="en-IN"/>
+        </w:rPr>
+        <w:t xml:space="preserve"> </w:t>
+      </w:r>
+      <w:proofErr w:type="spellStart"/>
+      <w:r>
+        <w:rPr>
+          <w:rFonts w:ascii="Consolas" w:eastAsia="Times New Roman" w:hAnsi="Consolas" w:cs="Times New Roman"/>
+          <w:color w:val="000000"/>
+          <w:sz w:val="24"/>
+          <w:szCs w:val="24"/>
+          <w:lang w:eastAsia="en-IN"/>
+        </w:rPr>
+        <w:t>last_no_of_</w:t>
+      </w:r>
+      <w:proofErr w:type="gramStart"/>
+      <w:r>
+        <w:rPr>
+          <w:rFonts w:ascii="Consolas" w:eastAsia="Times New Roman" w:hAnsi="Consolas" w:cs="Times New Roman"/>
+          <w:color w:val="000000"/>
+          <w:sz w:val="24"/>
+          <w:szCs w:val="24"/>
+          <w:lang w:eastAsia="en-IN"/>
+        </w:rPr>
+        <w:t>people</w:t>
+      </w:r>
+      <w:proofErr w:type="spellEnd"/>
+      <w:r>
+        <w:rPr>
+          <w:rFonts w:ascii="Consolas" w:eastAsia="Times New Roman" w:hAnsi="Consolas" w:cs="Times New Roman"/>
+          <w:color w:val="000000"/>
+          <w:sz w:val="24"/>
+          <w:szCs w:val="24"/>
+          <w:lang w:eastAsia="en-IN"/>
+        </w:rPr>
+        <w:t xml:space="preserve"> !</w:t>
+      </w:r>
+      <w:proofErr w:type="gramEnd"/>
+      <w:r>
+        <w:rPr>
+          <w:rFonts w:ascii="Consolas" w:eastAsia="Times New Roman" w:hAnsi="Consolas" w:cs="Times New Roman"/>
+          <w:color w:val="000000"/>
+          <w:sz w:val="24"/>
+          <w:szCs w:val="24"/>
+          <w:lang w:eastAsia="en-IN"/>
+        </w:rPr>
+        <w:t xml:space="preserve">= </w:t>
+      </w:r>
+      <w:r>
+        <w:rPr>
+          <w:rFonts w:ascii="Consolas" w:eastAsia="Times New Roman" w:hAnsi="Consolas" w:cs="Times New Roman"/>
+          <w:color w:val="09885A"/>
+          <w:sz w:val="24"/>
+          <w:szCs w:val="24"/>
+          <w:lang w:eastAsia="en-IN"/>
+        </w:rPr>
+        <w:t>0</w:t>
+      </w:r>
+      <w:r>
+        <w:rPr>
+          <w:rFonts w:ascii="Consolas" w:eastAsia="Times New Roman" w:hAnsi="Consolas" w:cs="Times New Roman"/>
+          <w:color w:val="000000"/>
+          <w:sz w:val="24"/>
+          <w:szCs w:val="24"/>
+          <w:lang w:eastAsia="en-IN"/>
+        </w:rPr>
+        <w:t>:</w:t>
+      </w:r>
+    </w:p>
+    <w:p>
+      <w:pPr>
+        <w:shd w:val="clear" w:color="auto" w:fill="FFFFFF"/>
+        <w:spacing w:after="0" w:line="330" w:lineRule="atLeast"/>
+        <w:rPr>
+          <w:rFonts w:ascii="Consolas" w:eastAsia="Times New Roman" w:hAnsi="Consolas" w:cs="Times New Roman"/>
+          <w:color w:val="000000"/>
+          <w:sz w:val="24"/>
+          <w:szCs w:val="24"/>
+          <w:lang w:eastAsia="en-IN"/>
+        </w:rPr>
+      </w:pPr>
+      <w:r>
+        <w:rPr>
+          <w:rFonts w:ascii="Consolas" w:eastAsia="Times New Roman" w:hAnsi="Consolas" w:cs="Times New Roman"/>
+          <w:color w:val="000000"/>
+          <w:sz w:val="24"/>
+          <w:szCs w:val="24"/>
+          <w:lang w:eastAsia="en-IN"/>
+        </w:rPr>
+        <w:t xml:space="preserve">            message = </w:t>
+      </w:r>
+      <w:r>
+        <w:rPr>
+          <w:rFonts w:ascii="Consolas" w:eastAsia="Times New Roman" w:hAnsi="Consolas" w:cs="Times New Roman"/>
+          <w:color w:val="A31515"/>
+          <w:sz w:val="24"/>
+          <w:szCs w:val="24"/>
+          <w:lang w:eastAsia="en-IN"/>
+        </w:rPr>
+        <w:t>'Moving '</w:t>
+      </w:r>
+      <w:r>
+        <w:rPr>
+          <w:rFonts w:ascii="Consolas" w:eastAsia="Times New Roman" w:hAnsi="Consolas" w:cs="Times New Roman"/>
+          <w:color w:val="000000"/>
+          <w:sz w:val="24"/>
+          <w:szCs w:val="24"/>
+          <w:lang w:eastAsia="en-IN"/>
+        </w:rPr>
+        <w:t xml:space="preserve"> + </w:t>
+      </w:r>
+      <w:r>
+        <w:rPr>
+          <w:rFonts w:ascii="Consolas" w:eastAsia="Times New Roman" w:hAnsi="Consolas" w:cs="Times New Roman"/>
+          <w:color w:val="267F99"/>
+          <w:sz w:val="24"/>
+          <w:szCs w:val="24"/>
+          <w:lang w:eastAsia="en-IN"/>
+        </w:rPr>
+        <w:t>str</w:t>
+      </w:r>
+      <w:r>
+        <w:rPr>
+          <w:rFonts w:ascii="Consolas" w:eastAsia="Times New Roman" w:hAnsi="Consolas" w:cs="Times New Roman"/>
+          <w:color w:val="000000"/>
+          <w:sz w:val="24"/>
+          <w:szCs w:val="24"/>
+          <w:lang w:eastAsia="en-IN"/>
+        </w:rPr>
+        <w:t>(</w:t>
+      </w:r>
+      <w:proofErr w:type="spellStart"/>
+      <w:r>
+        <w:rPr>
+          <w:rFonts w:ascii="Consolas" w:eastAsia="Times New Roman" w:hAnsi="Consolas" w:cs="Times New Roman"/>
+          <w:color w:val="000000"/>
+          <w:sz w:val="24"/>
+          <w:szCs w:val="24"/>
+          <w:lang w:eastAsia="en-IN"/>
+        </w:rPr>
+        <w:t>last_no_of_people</w:t>
+      </w:r>
+      <w:proofErr w:type="spellEnd"/>
+      <w:r>
+        <w:rPr>
+          <w:rFonts w:ascii="Consolas" w:eastAsia="Times New Roman" w:hAnsi="Consolas" w:cs="Times New Roman"/>
+          <w:color w:val="000000"/>
+          <w:sz w:val="24"/>
+          <w:szCs w:val="24"/>
+          <w:lang w:eastAsia="en-IN"/>
+        </w:rPr>
+        <w:t xml:space="preserve">) + </w:t>
+      </w:r>
+      <w:r>
+        <w:rPr>
+          <w:rFonts w:ascii="Consolas" w:eastAsia="Times New Roman" w:hAnsi="Consolas" w:cs="Times New Roman"/>
+          <w:color w:val="A31515"/>
+          <w:sz w:val="24"/>
+          <w:szCs w:val="24"/>
+          <w:lang w:eastAsia="en-IN"/>
+        </w:rPr>
+        <w:t>' people from room '</w:t>
+      </w:r>
+      <w:r>
+        <w:rPr>
+          <w:rFonts w:ascii="Consolas" w:eastAsia="Times New Roman" w:hAnsi="Consolas" w:cs="Times New Roman"/>
+          <w:color w:val="000000"/>
+          <w:sz w:val="24"/>
+          <w:szCs w:val="24"/>
+          <w:lang w:eastAsia="en-IN"/>
+        </w:rPr>
+        <w:t xml:space="preserve"> + </w:t>
+      </w:r>
+      <w:r>
+        <w:rPr>
+          <w:rFonts w:ascii="Consolas" w:eastAsia="Times New Roman" w:hAnsi="Consolas" w:cs="Times New Roman"/>
+          <w:color w:val="267F99"/>
+          <w:sz w:val="24"/>
+          <w:szCs w:val="24"/>
+          <w:lang w:eastAsia="en-IN"/>
+        </w:rPr>
+        <w:t>str</w:t>
+      </w:r>
+      <w:r>
+        <w:rPr>
+          <w:rFonts w:ascii="Consolas" w:eastAsia="Times New Roman" w:hAnsi="Consolas" w:cs="Times New Roman"/>
+          <w:color w:val="000000"/>
+          <w:sz w:val="24"/>
+          <w:szCs w:val="24"/>
+          <w:lang w:eastAsia="en-IN"/>
+        </w:rPr>
+        <w:t>(</w:t>
+      </w:r>
+      <w:proofErr w:type="spellStart"/>
+      <w:r>
+        <w:rPr>
+          <w:rFonts w:ascii="Consolas" w:eastAsia="Times New Roman" w:hAnsi="Consolas" w:cs="Times New Roman"/>
+          <w:color w:val="000000"/>
+          <w:sz w:val="24"/>
+          <w:szCs w:val="24"/>
+          <w:lang w:eastAsia="en-IN"/>
+        </w:rPr>
+        <w:t>last_room</w:t>
+      </w:r>
+      <w:proofErr w:type="spellEnd"/>
+      <w:r>
+        <w:rPr>
+          <w:rFonts w:ascii="Consolas" w:eastAsia="Times New Roman" w:hAnsi="Consolas" w:cs="Times New Roman"/>
+          <w:color w:val="000000"/>
+          <w:sz w:val="24"/>
+          <w:szCs w:val="24"/>
+          <w:lang w:eastAsia="en-IN"/>
+        </w:rPr>
+        <w:t xml:space="preserve">) + </w:t>
+      </w:r>
+      <w:r>
+        <w:rPr>
+          <w:rFonts w:ascii="Consolas" w:eastAsia="Times New Roman" w:hAnsi="Consolas" w:cs="Times New Roman"/>
+          <w:color w:val="A31515"/>
+          <w:sz w:val="24"/>
+          <w:szCs w:val="24"/>
+          <w:lang w:eastAsia="en-IN"/>
+        </w:rPr>
+        <w:t>' to room '</w:t>
+      </w:r>
+      <w:r>
+        <w:rPr>
+          <w:rFonts w:ascii="Consolas" w:eastAsia="Times New Roman" w:hAnsi="Consolas" w:cs="Times New Roman"/>
+          <w:color w:val="000000"/>
+          <w:sz w:val="24"/>
+          <w:szCs w:val="24"/>
+          <w:lang w:eastAsia="en-IN"/>
+        </w:rPr>
+        <w:t xml:space="preserve"> + </w:t>
+      </w:r>
+      <w:r>
+        <w:rPr>
+          <w:rFonts w:ascii="Consolas" w:eastAsia="Times New Roman" w:hAnsi="Consolas" w:cs="Times New Roman"/>
+          <w:color w:val="267F99"/>
+          <w:sz w:val="24"/>
+          <w:szCs w:val="24"/>
+          <w:lang w:eastAsia="en-IN"/>
+        </w:rPr>
+        <w:t>str</w:t>
+      </w:r>
+      <w:r>
+        <w:rPr>
+          <w:rFonts w:ascii="Consolas" w:eastAsia="Times New Roman" w:hAnsi="Consolas" w:cs="Times New Roman"/>
+          <w:color w:val="000000"/>
+          <w:sz w:val="24"/>
+          <w:szCs w:val="24"/>
+          <w:lang w:eastAsia="en-IN"/>
+        </w:rPr>
+        <w:t>(</w:t>
+      </w:r>
+      <w:proofErr w:type="spellStart"/>
+      <w:r>
+        <w:rPr>
+          <w:rFonts w:ascii="Consolas" w:eastAsia="Times New Roman" w:hAnsi="Consolas" w:cs="Times New Roman"/>
+          <w:color w:val="000000"/>
+          <w:sz w:val="24"/>
+          <w:szCs w:val="24"/>
+          <w:lang w:eastAsia="en-IN"/>
+        </w:rPr>
+        <w:t>last_one_room</w:t>
+      </w:r>
+      <w:proofErr w:type="spellEnd"/>
+      <w:r>
+        <w:rPr>
+          <w:rFonts w:ascii="Consolas" w:eastAsia="Times New Roman" w:hAnsi="Consolas" w:cs="Times New Roman"/>
+          <w:color w:val="000000"/>
+          <w:sz w:val="24"/>
+          <w:szCs w:val="24"/>
+          <w:lang w:eastAsia="en-IN"/>
+        </w:rPr>
+        <w:t xml:space="preserve">) + </w:t>
+      </w:r>
+      <w:r>
+        <w:rPr>
+          <w:rFonts w:ascii="Consolas" w:eastAsia="Times New Roman" w:hAnsi="Consolas" w:cs="Times New Roman"/>
+          <w:color w:val="A31515"/>
+          <w:sz w:val="24"/>
+          <w:szCs w:val="24"/>
+          <w:lang w:eastAsia="en-IN"/>
+        </w:rPr>
+        <w:t>' saves '</w:t>
+      </w:r>
+      <w:r>
+        <w:rPr>
+          <w:rFonts w:ascii="Consolas" w:eastAsia="Times New Roman" w:hAnsi="Consolas" w:cs="Times New Roman"/>
+          <w:color w:val="000000"/>
+          <w:sz w:val="24"/>
+          <w:szCs w:val="24"/>
+          <w:lang w:eastAsia="en-IN"/>
+        </w:rPr>
+        <w:t xml:space="preserve"> + </w:t>
+      </w:r>
+      <w:r>
+        <w:rPr>
+          <w:rFonts w:ascii="Consolas" w:eastAsia="Times New Roman" w:hAnsi="Consolas" w:cs="Times New Roman"/>
+          <w:color w:val="267F99"/>
+          <w:sz w:val="24"/>
+          <w:szCs w:val="24"/>
+          <w:lang w:eastAsia="en-IN"/>
+        </w:rPr>
+        <w:t>str</w:t>
+      </w:r>
+      <w:r>
+        <w:rPr>
+          <w:rFonts w:ascii="Consolas" w:eastAsia="Times New Roman" w:hAnsi="Consolas" w:cs="Times New Roman"/>
+          <w:color w:val="000000"/>
+          <w:sz w:val="24"/>
+          <w:szCs w:val="24"/>
+          <w:lang w:eastAsia="en-IN"/>
+        </w:rPr>
+        <w:t>(</w:t>
+      </w:r>
+      <w:proofErr w:type="spellStart"/>
+      <w:r>
+        <w:rPr>
+          <w:rFonts w:ascii="Consolas" w:eastAsia="Times New Roman" w:hAnsi="Consolas" w:cs="Times New Roman"/>
+          <w:color w:val="000000"/>
+          <w:sz w:val="24"/>
+          <w:szCs w:val="24"/>
+          <w:lang w:eastAsia="en-IN"/>
+        </w:rPr>
+        <w:t>sample_after_power</w:t>
+      </w:r>
+      <w:proofErr w:type="spellEnd"/>
+      <w:r>
+        <w:rPr>
+          <w:rFonts w:ascii="Consolas" w:eastAsia="Times New Roman" w:hAnsi="Consolas" w:cs="Times New Roman"/>
+          <w:color w:val="000000"/>
+          <w:sz w:val="24"/>
+          <w:szCs w:val="24"/>
+          <w:lang w:eastAsia="en-IN"/>
+        </w:rPr>
+        <w:t xml:space="preserve">) + </w:t>
+      </w:r>
+      <w:r>
+        <w:rPr>
+          <w:rFonts w:ascii="Consolas" w:eastAsia="Times New Roman" w:hAnsi="Consolas" w:cs="Times New Roman"/>
+          <w:color w:val="A31515"/>
+          <w:sz w:val="24"/>
+          <w:szCs w:val="24"/>
+          <w:lang w:eastAsia="en-IN"/>
+        </w:rPr>
+        <w:t>' of'</w:t>
+      </w:r>
+      <w:r>
+        <w:rPr>
+          <w:rFonts w:ascii="Consolas" w:eastAsia="Times New Roman" w:hAnsi="Consolas" w:cs="Times New Roman"/>
+          <w:color w:val="000000"/>
+          <w:sz w:val="24"/>
+          <w:szCs w:val="24"/>
+          <w:lang w:eastAsia="en-IN"/>
+        </w:rPr>
+        <w:t xml:space="preserve"> + </w:t>
+      </w:r>
+      <w:r>
+        <w:rPr>
+          <w:rFonts w:ascii="Consolas" w:eastAsia="Times New Roman" w:hAnsi="Consolas" w:cs="Times New Roman"/>
+          <w:color w:val="A31515"/>
+          <w:sz w:val="24"/>
+          <w:szCs w:val="24"/>
+          <w:lang w:eastAsia="en-IN"/>
+        </w:rPr>
+        <w:t>' electricity, '</w:t>
+      </w:r>
+      <w:r>
+        <w:rPr>
+          <w:rFonts w:ascii="Consolas" w:eastAsia="Times New Roman" w:hAnsi="Consolas" w:cs="Times New Roman"/>
+          <w:color w:val="000000"/>
+          <w:sz w:val="24"/>
+          <w:szCs w:val="24"/>
+          <w:lang w:eastAsia="en-IN"/>
+        </w:rPr>
+        <w:t xml:space="preserve"> + </w:t>
+      </w:r>
+      <w:r>
+        <w:rPr>
+          <w:rFonts w:ascii="Consolas" w:eastAsia="Times New Roman" w:hAnsi="Consolas" w:cs="Times New Roman"/>
+          <w:color w:val="A31515"/>
+          <w:sz w:val="24"/>
+          <w:szCs w:val="24"/>
+          <w:lang w:eastAsia="en-IN"/>
+        </w:rPr>
+        <w:t>'power consumption will reduce from '</w:t>
+      </w:r>
+      <w:r>
+        <w:rPr>
+          <w:rFonts w:ascii="Consolas" w:eastAsia="Times New Roman" w:hAnsi="Consolas" w:cs="Times New Roman"/>
+          <w:color w:val="000000"/>
+          <w:sz w:val="24"/>
+          <w:szCs w:val="24"/>
+          <w:lang w:eastAsia="en-IN"/>
+        </w:rPr>
+        <w:t xml:space="preserve"> </w:t>
+      </w:r>
+      <w:proofErr w:type="gramStart"/>
+      <w:r>
+        <w:rPr>
+          <w:rFonts w:ascii="Consolas" w:eastAsia="Times New Roman" w:hAnsi="Consolas" w:cs="Times New Roman"/>
+          <w:color w:val="000000"/>
+          <w:sz w:val="24"/>
+          <w:szCs w:val="24"/>
+          <w:lang w:eastAsia="en-IN"/>
+        </w:rPr>
+        <w:t xml:space="preserve">+  </w:t>
+      </w:r>
+      <w:r>
+        <w:rPr>
+          <w:rFonts w:ascii="Consolas" w:eastAsia="Times New Roman" w:hAnsi="Consolas" w:cs="Times New Roman"/>
+          <w:color w:val="267F99"/>
+          <w:sz w:val="24"/>
+          <w:szCs w:val="24"/>
+          <w:lang w:eastAsia="en-IN"/>
+        </w:rPr>
+        <w:t>str</w:t>
+      </w:r>
+      <w:proofErr w:type="gramEnd"/>
+      <w:r>
+        <w:rPr>
+          <w:rFonts w:ascii="Consolas" w:eastAsia="Times New Roman" w:hAnsi="Consolas" w:cs="Times New Roman"/>
+          <w:color w:val="000000"/>
+          <w:sz w:val="24"/>
+          <w:szCs w:val="24"/>
+          <w:lang w:eastAsia="en-IN"/>
+        </w:rPr>
+        <w:t>(</w:t>
+      </w:r>
+      <w:proofErr w:type="spellStart"/>
+      <w:r>
+        <w:rPr>
+          <w:rFonts w:ascii="Consolas" w:eastAsia="Times New Roman" w:hAnsi="Consolas" w:cs="Times New Roman"/>
+          <w:color w:val="000000"/>
+          <w:sz w:val="24"/>
+          <w:szCs w:val="24"/>
+          <w:lang w:eastAsia="en-IN"/>
+        </w:rPr>
+        <w:t>sample_total_power</w:t>
+      </w:r>
+      <w:proofErr w:type="spellEnd"/>
+      <w:r>
+        <w:rPr>
+          <w:rFonts w:ascii="Consolas" w:eastAsia="Times New Roman" w:hAnsi="Consolas" w:cs="Times New Roman"/>
+          <w:color w:val="000000"/>
+          <w:sz w:val="24"/>
+          <w:szCs w:val="24"/>
+          <w:lang w:eastAsia="en-IN"/>
+        </w:rPr>
+        <w:t xml:space="preserve">) + </w:t>
+      </w:r>
+      <w:r>
+        <w:rPr>
+          <w:rFonts w:ascii="Consolas" w:eastAsia="Times New Roman" w:hAnsi="Consolas" w:cs="Times New Roman"/>
+          <w:color w:val="A31515"/>
+          <w:sz w:val="24"/>
+          <w:szCs w:val="24"/>
+          <w:lang w:eastAsia="en-IN"/>
+        </w:rPr>
+        <w:t>' to '</w:t>
+      </w:r>
+      <w:r>
+        <w:rPr>
+          <w:rFonts w:ascii="Consolas" w:eastAsia="Times New Roman" w:hAnsi="Consolas" w:cs="Times New Roman"/>
+          <w:color w:val="000000"/>
+          <w:sz w:val="24"/>
+          <w:szCs w:val="24"/>
+          <w:lang w:eastAsia="en-IN"/>
+        </w:rPr>
+        <w:t xml:space="preserve"> + </w:t>
+      </w:r>
+      <w:r>
+        <w:rPr>
+          <w:rFonts w:ascii="Consolas" w:eastAsia="Times New Roman" w:hAnsi="Consolas" w:cs="Times New Roman"/>
+          <w:color w:val="267F99"/>
+          <w:sz w:val="24"/>
+          <w:szCs w:val="24"/>
+          <w:lang w:eastAsia="en-IN"/>
+        </w:rPr>
+        <w:t>str</w:t>
+      </w:r>
+      <w:r>
+        <w:rPr>
+          <w:rFonts w:ascii="Consolas" w:eastAsia="Times New Roman" w:hAnsi="Consolas" w:cs="Times New Roman"/>
+          <w:color w:val="000000"/>
+          <w:sz w:val="24"/>
+          <w:szCs w:val="24"/>
+          <w:lang w:eastAsia="en-IN"/>
+        </w:rPr>
+        <w:t>(</w:t>
+      </w:r>
+      <w:proofErr w:type="spellStart"/>
+      <w:r>
+        <w:rPr>
+          <w:rFonts w:ascii="Consolas" w:eastAsia="Times New Roman" w:hAnsi="Consolas" w:cs="Times New Roman"/>
+          <w:color w:val="000000"/>
+          <w:sz w:val="24"/>
+          <w:szCs w:val="24"/>
+          <w:lang w:eastAsia="en-IN"/>
+        </w:rPr>
+        <w:t>sample_total_power</w:t>
+      </w:r>
+      <w:proofErr w:type="spellEnd"/>
+      <w:r>
+        <w:rPr>
+          <w:rFonts w:ascii="Consolas" w:eastAsia="Times New Roman" w:hAnsi="Consolas" w:cs="Times New Roman"/>
+          <w:color w:val="000000"/>
+          <w:sz w:val="24"/>
+          <w:szCs w:val="24"/>
+          <w:lang w:eastAsia="en-IN"/>
+        </w:rPr>
+        <w:t xml:space="preserve"> - </w:t>
+      </w:r>
+      <w:proofErr w:type="spellStart"/>
+      <w:r>
+        <w:rPr>
+          <w:rFonts w:ascii="Consolas" w:eastAsia="Times New Roman" w:hAnsi="Consolas" w:cs="Times New Roman"/>
+          <w:color w:val="000000"/>
+          <w:sz w:val="24"/>
+          <w:szCs w:val="24"/>
+          <w:lang w:eastAsia="en-IN"/>
+        </w:rPr>
+        <w:t>sample_after_power</w:t>
+      </w:r>
+      <w:proofErr w:type="spellEnd"/>
+      <w:r>
+        <w:rPr>
+          <w:rFonts w:ascii="Consolas" w:eastAsia="Times New Roman" w:hAnsi="Consolas" w:cs="Times New Roman"/>
+          <w:color w:val="000000"/>
+          <w:sz w:val="24"/>
+          <w:szCs w:val="24"/>
+          <w:lang w:eastAsia="en-IN"/>
+        </w:rPr>
+        <w:t>)</w:t>
+      </w:r>
+    </w:p>
+    <w:p>
+      <w:pPr>
+        <w:shd w:val="clear" w:color="auto" w:fill="FFFFFF"/>
+        <w:spacing w:after="0" w:line="330" w:lineRule="atLeast"/>
+        <w:rPr>
+          <w:rFonts w:ascii="Consolas" w:eastAsia="Times New Roman" w:hAnsi="Consolas" w:cs="Times New Roman"/>
+          <w:color w:val="000000"/>
+          <w:sz w:val="24"/>
+          <w:szCs w:val="24"/>
+          <w:lang w:eastAsia="en-IN"/>
+        </w:rPr>
+      </w:pPr>
+      <w:r>
+        <w:rPr>
+          <w:rFonts w:ascii="Consolas" w:eastAsia="Times New Roman" w:hAnsi="Consolas" w:cs="Times New Roman"/>
+          <w:color w:val="AF00DB"/>
+          <w:sz w:val="24"/>
+          <w:szCs w:val="24"/>
+          <w:lang w:eastAsia="en-IN"/>
+        </w:rPr>
+        <w:t>else</w:t>
+      </w:r>
+      <w:r>
+        <w:rPr>
+          <w:rFonts w:ascii="Consolas" w:eastAsia="Times New Roman" w:hAnsi="Consolas" w:cs="Times New Roman"/>
+          <w:color w:val="000000"/>
+          <w:sz w:val="24"/>
+          <w:szCs w:val="24"/>
+          <w:lang w:eastAsia="en-IN"/>
+        </w:rPr>
+        <w:t>:</w:t>
+      </w:r>
+    </w:p>
+    <w:p>
+      <w:pPr>
+        <w:shd w:val="clear" w:color="auto" w:fill="FFFFFF"/>
+        <w:spacing w:after="0" w:line="330" w:lineRule="atLeast"/>
+        <w:rPr>
+          <w:rFonts w:ascii="Consolas" w:eastAsia="Times New Roman" w:hAnsi="Consolas" w:cs="Times New Roman"/>
+          <w:color w:val="000000"/>
+          <w:sz w:val="24"/>
+          <w:szCs w:val="24"/>
+          <w:lang w:eastAsia="en-IN"/>
+        </w:rPr>
+      </w:pPr>
+      <w:r>
+        <w:rPr>
+          <w:rFonts w:ascii="Consolas" w:eastAsia="Times New Roman" w:hAnsi="Consolas" w:cs="Times New Roman"/>
+          <w:color w:val="000000"/>
+          <w:sz w:val="24"/>
+          <w:szCs w:val="24"/>
+          <w:lang w:eastAsia="en-IN"/>
+        </w:rPr>
+        <w:t xml:space="preserve">   message = </w:t>
+      </w:r>
+      <w:r>
+        <w:rPr>
+          <w:rFonts w:ascii="Consolas" w:eastAsia="Times New Roman" w:hAnsi="Consolas" w:cs="Times New Roman"/>
+          <w:color w:val="A31515"/>
+          <w:sz w:val="24"/>
+          <w:szCs w:val="24"/>
+          <w:lang w:eastAsia="en-IN"/>
+        </w:rPr>
+        <w:t>'None'</w:t>
+      </w:r>
+    </w:p>
+    <w:p>
+      <w:pPr>
+        <w:shd w:val="clear" w:color="auto" w:fill="FFFFFF"/>
+        <w:spacing w:after="0" w:line="330" w:lineRule="atLeast"/>
+        <w:rPr>
+          <w:rFonts w:ascii="Consolas" w:eastAsia="Times New Roman" w:hAnsi="Consolas" w:cs="Times New Roman"/>
+          <w:color w:val="000000"/>
+          <w:sz w:val="24"/>
+          <w:szCs w:val="24"/>
+          <w:lang w:eastAsia="en-IN"/>
+        </w:rPr>
+      </w:pPr>
+      <w:r>
+        <w:rPr>
+          <w:rFonts w:ascii="Consolas" w:eastAsia="Times New Roman" w:hAnsi="Consolas" w:cs="Times New Roman"/>
+          <w:color w:val="000000"/>
+          <w:sz w:val="24"/>
+          <w:szCs w:val="24"/>
+          <w:lang w:eastAsia="en-IN"/>
+        </w:rPr>
+        <w:t xml:space="preserve">            </w:t>
+      </w:r>
+    </w:p>
+    <w:p>
+      <w:pPr>
+        <w:shd w:val="clear" w:color="auto" w:fill="FFFFFF"/>
+        <w:spacing w:after="0" w:line="330" w:lineRule="atLeast"/>
+        <w:rPr>
+          <w:rFonts w:ascii="Consolas" w:eastAsia="Times New Roman" w:hAnsi="Consolas" w:cs="Times New Roman"/>
+          <w:color w:val="000000"/>
+          <w:sz w:val="24"/>
+          <w:szCs w:val="24"/>
+          <w:lang w:eastAsia="en-IN"/>
+        </w:rPr>
+      </w:pPr>
+      <w:r>
+        <w:rPr>
+          <w:rFonts w:ascii="Consolas" w:eastAsia="Times New Roman" w:hAnsi="Consolas" w:cs="Times New Roman"/>
+          <w:color w:val="008000"/>
+          <w:sz w:val="24"/>
+          <w:szCs w:val="24"/>
+          <w:lang w:eastAsia="en-IN"/>
+        </w:rPr>
+        <w:t># Appends decided messages</w:t>
+      </w:r>
+    </w:p>
+    <w:p>
+      <w:pPr>
+        <w:shd w:val="clear" w:color="auto" w:fill="FFFFFF"/>
+        <w:spacing w:after="0" w:line="330" w:lineRule="atLeast"/>
+        <w:rPr>
+          <w:rFonts w:ascii="Consolas" w:eastAsia="Times New Roman" w:hAnsi="Consolas" w:cs="Times New Roman"/>
+          <w:color w:val="000000"/>
+          <w:sz w:val="24"/>
+          <w:szCs w:val="24"/>
+          <w:lang w:eastAsia="en-IN"/>
+        </w:rPr>
+      </w:pPr>
+      <w:proofErr w:type="spellStart"/>
+      <w:proofErr w:type="gramStart"/>
+      <w:r>
+        <w:rPr>
+          <w:rFonts w:ascii="Consolas" w:eastAsia="Times New Roman" w:hAnsi="Consolas" w:cs="Times New Roman"/>
+          <w:color w:val="000000"/>
+          <w:sz w:val="24"/>
+          <w:szCs w:val="24"/>
+          <w:lang w:eastAsia="en-IN"/>
+        </w:rPr>
+        <w:t>messages.append</w:t>
+      </w:r>
+      <w:proofErr w:type="spellEnd"/>
+      <w:proofErr w:type="gramEnd"/>
+      <w:r>
+        <w:rPr>
+          <w:rFonts w:ascii="Consolas" w:eastAsia="Times New Roman" w:hAnsi="Consolas" w:cs="Times New Roman"/>
+          <w:color w:val="000000"/>
+          <w:sz w:val="24"/>
+          <w:szCs w:val="24"/>
+          <w:lang w:eastAsia="en-IN"/>
+        </w:rPr>
+        <w:t>(message)</w:t>
+      </w:r>
+    </w:p>
+    <w:p>
+      <w:pPr>
+        <w:shd w:val="clear" w:color="auto" w:fill="FFFFFF"/>
+        <w:spacing w:after="0" w:line="330" w:lineRule="atLeast"/>
+        <w:rPr>
+          <w:rFonts w:ascii="Consolas" w:eastAsia="Times New Roman" w:hAnsi="Consolas" w:cs="Times New Roman"/>
+          <w:color w:val="000000"/>
+          <w:sz w:val="24"/>
+          <w:szCs w:val="24"/>
+          <w:lang w:eastAsia="en-IN"/>
+        </w:rPr>
+      </w:pPr>
+      <w:proofErr w:type="spellStart"/>
+      <w:proofErr w:type="gramStart"/>
+      <w:r>
+        <w:rPr>
+          <w:rFonts w:ascii="Consolas" w:eastAsia="Times New Roman" w:hAnsi="Consolas" w:cs="Times New Roman"/>
+          <w:color w:val="000000"/>
+          <w:sz w:val="24"/>
+          <w:szCs w:val="24"/>
+          <w:lang w:eastAsia="en-IN"/>
+        </w:rPr>
+        <w:t>actions.append</w:t>
+      </w:r>
+      <w:proofErr w:type="spellEnd"/>
+      <w:proofErr w:type="gramEnd"/>
+      <w:r>
+        <w:rPr>
+          <w:rFonts w:ascii="Consolas" w:eastAsia="Times New Roman" w:hAnsi="Consolas" w:cs="Times New Roman"/>
+          <w:color w:val="000000"/>
+          <w:sz w:val="24"/>
+          <w:szCs w:val="24"/>
+          <w:lang w:eastAsia="en-IN"/>
+        </w:rPr>
+        <w:t>(action)</w:t>
+      </w:r>
+    </w:p>
+    <w:p>
+      <w:pPr>
+        <w:shd w:val="clear" w:color="auto" w:fill="FFFFFF"/>
+        <w:spacing w:after="0" w:line="330" w:lineRule="atLeast"/>
+        <w:rPr>
+          <w:rFonts w:ascii="Consolas" w:eastAsia="Times New Roman" w:hAnsi="Consolas" w:cs="Times New Roman"/>
+          <w:color w:val="000000"/>
+          <w:sz w:val="24"/>
+          <w:szCs w:val="24"/>
+          <w:lang w:eastAsia="en-IN"/>
+        </w:rPr>
+      </w:pPr>
+      <w:proofErr w:type="spellStart"/>
+      <w:proofErr w:type="gramStart"/>
+      <w:r>
+        <w:rPr>
+          <w:rFonts w:ascii="Consolas" w:eastAsia="Times New Roman" w:hAnsi="Consolas" w:cs="Times New Roman"/>
+          <w:color w:val="000000"/>
+          <w:sz w:val="24"/>
+          <w:szCs w:val="24"/>
+          <w:lang w:eastAsia="en-IN"/>
+        </w:rPr>
+        <w:t>savings.append</w:t>
+      </w:r>
+      <w:proofErr w:type="spellEnd"/>
+      <w:proofErr w:type="gramEnd"/>
+      <w:r>
+        <w:rPr>
+          <w:rFonts w:ascii="Consolas" w:eastAsia="Times New Roman" w:hAnsi="Consolas" w:cs="Times New Roman"/>
+          <w:color w:val="000000"/>
+          <w:sz w:val="24"/>
+          <w:szCs w:val="24"/>
+          <w:lang w:eastAsia="en-IN"/>
+        </w:rPr>
+        <w:t>(</w:t>
+      </w:r>
+      <w:proofErr w:type="spellStart"/>
+      <w:r>
+        <w:rPr>
+          <w:rFonts w:ascii="Consolas" w:eastAsia="Times New Roman" w:hAnsi="Consolas" w:cs="Times New Roman"/>
+          <w:color w:val="000000"/>
+          <w:sz w:val="24"/>
+          <w:szCs w:val="24"/>
+          <w:lang w:eastAsia="en-IN"/>
+        </w:rPr>
+        <w:t>sample_after_power</w:t>
+      </w:r>
+      <w:proofErr w:type="spellEnd"/>
+      <w:r>
+        <w:rPr>
+          <w:rFonts w:ascii="Consolas" w:eastAsia="Times New Roman" w:hAnsi="Consolas" w:cs="Times New Roman"/>
+          <w:color w:val="000000"/>
+          <w:sz w:val="24"/>
+          <w:szCs w:val="24"/>
+          <w:lang w:eastAsia="en-IN"/>
+        </w:rPr>
+        <w:t>)</w:t>
+      </w:r>
+    </w:p>
+    <w:p>
+      <w:pPr>
+        <w:jc w:val="both"/>
+        <w:rPr>
+          <w:rFonts w:ascii="Consolas" w:eastAsia="Times New Roman" w:hAnsi="Consolas" w:cs="Times New Roman"/>
+          <w:color w:val="000000"/>
+          <w:sz w:val="24"/>
+          <w:szCs w:val="24"/>
+          <w:lang w:eastAsia="en-IN"/>
+        </w:rPr>
+      </w:pPr>
+    </w:p>
+    <w:p>
+      <w:pPr>
+        <w:jc w:val="both"/>
+        <w:rPr>
+          <w:rFonts w:cstheme="minorHAnsi"/>
+          <w:sz w:val="32"/>
+          <w:szCs w:val="32"/>
+        </w:rPr>
+      </w:pPr>
+      <w:r>
+        <w:rPr>
+          <w:rFonts w:cstheme="minorHAnsi"/>
+          <w:sz w:val="24"/>
+          <w:szCs w:val="24"/>
+        </w:rPr>
+        <w:tab/>
+      </w:r>
+      <w:r>
+        <w:rPr>
+          <w:rFonts w:cstheme="minorHAnsi"/>
+          <w:sz w:val="32"/>
+          <w:szCs w:val="32"/>
+        </w:rPr>
+        <w:t xml:space="preserve">The algorithm checks for priority of the devices then compares it with mean power consumption database of the model and the unseen data. If the mean power consumption is greater than the model, then the actions and messages are displayed. </w:t>
+      </w:r>
+      <w:r>
+        <w:rPr>
+          <w:rFonts w:cstheme="minorHAnsi"/>
+          <w:sz w:val="32"/>
+          <w:szCs w:val="32"/>
+        </w:rPr>
+        <w:t>It also consider</w:t>
+      </w:r>
+      <w:r>
+        <w:rPr>
+          <w:rFonts w:cstheme="minorHAnsi"/>
+          <w:sz w:val="32"/>
+          <w:szCs w:val="32"/>
+        </w:rPr>
+        <w:t>s</w:t>
+      </w:r>
+      <w:r>
+        <w:rPr>
+          <w:rFonts w:cstheme="minorHAnsi"/>
+          <w:sz w:val="32"/>
+          <w:szCs w:val="32"/>
+        </w:rPr>
+        <w:t xml:space="preserve"> number of people and time the</w:t>
+      </w:r>
+      <w:bookmarkStart w:id="0" w:name="_GoBack"/>
+      <w:bookmarkEnd w:id="0"/>
+      <w:r>
+        <w:rPr>
+          <w:rFonts w:cstheme="minorHAnsi"/>
+          <w:sz w:val="32"/>
+          <w:szCs w:val="32"/>
+        </w:rPr>
+        <w:t>y have stayed in the room as important factors</w:t>
+      </w:r>
+      <w:r>
+        <w:rPr>
+          <w:rFonts w:cstheme="minorHAnsi"/>
+          <w:sz w:val="32"/>
+          <w:szCs w:val="32"/>
+        </w:rPr>
+        <w:t>.</w:t>
+      </w:r>
+      <w:r>
+        <w:rPr>
+          <w:rFonts w:cstheme="minorHAnsi"/>
+          <w:sz w:val="32"/>
+          <w:szCs w:val="32"/>
+        </w:rPr>
+        <w:t xml:space="preserve"> Finally, it calculates the </w:t>
+      </w:r>
+      <w:r>
+        <w:rPr>
+          <w:rFonts w:cstheme="minorHAnsi"/>
+          <w:sz w:val="32"/>
+          <w:szCs w:val="32"/>
+        </w:rPr>
+        <w:t xml:space="preserve">power saved, </w:t>
+      </w:r>
+      <w:r>
+        <w:rPr>
+          <w:rFonts w:cstheme="minorHAnsi"/>
+          <w:sz w:val="32"/>
+          <w:szCs w:val="32"/>
+        </w:rPr>
+        <w:t>of the devices</w:t>
+      </w:r>
+      <w:r>
+        <w:rPr>
+          <w:rFonts w:cstheme="minorHAnsi"/>
+          <w:sz w:val="32"/>
+          <w:szCs w:val="32"/>
+        </w:rPr>
+        <w:t>.</w:t>
+      </w:r>
     </w:p>
     <w:p>
       <w:pPr>
@@ -6496,36 +9645,6 @@
           <w:rFonts w:cstheme="minorHAnsi"/>
           <w:sz w:val="24"/>
           <w:szCs w:val="24"/>
-        </w:rPr>
-      </w:pPr>
-    </w:p>
-    <w:p>
-      <w:pPr>
-        <w:jc w:val="center"/>
-        <w:rPr>
-          <w:rFonts w:cstheme="minorHAnsi"/>
-          <w:sz w:val="96"/>
-          <w:szCs w:val="96"/>
-        </w:rPr>
-      </w:pPr>
-    </w:p>
-    <w:p>
-      <w:pPr>
-        <w:jc w:val="center"/>
-        <w:rPr>
-          <w:rFonts w:cstheme="minorHAnsi"/>
-          <w:sz w:val="96"/>
-          <w:szCs w:val="96"/>
-        </w:rPr>
-      </w:pPr>
-    </w:p>
-    <w:p>
-      <w:pPr>
-        <w:jc w:val="center"/>
-        <w:rPr>
-          <w:rFonts w:cstheme="minorHAnsi"/>
-          <w:sz w:val="96"/>
-          <w:szCs w:val="96"/>
         </w:rPr>
       </w:pPr>
     </w:p>

</xml_diff>